<commit_message>
schreibweise use case angepasst
</commit_message>
<xml_diff>
--- a/Pflichtenheft Hellmann.docx
+++ b/Pflichtenheft Hellmann.docx
@@ -1,6 +1,6 @@
 
 <file path=word/document.xml><?xml version="1.0" encoding="utf-8"?>
-<w:document xmlns:wpc="http://schemas.microsoft.com/office/word/2010/wordprocessingCanvas" xmlns:cx="http://schemas.microsoft.com/office/drawing/2014/chartex" xmlns:cx1="http://schemas.microsoft.com/office/drawing/2015/9/8/chartex" xmlns:cx2="http://schemas.microsoft.com/office/drawing/2015/10/21/chartex" xmlns:cx3="http://schemas.microsoft.com/office/drawing/2016/5/9/chartex" xmlns:cx4="http://schemas.microsoft.com/office/drawing/2016/5/10/chartex" xmlns:cx5="http://schemas.microsoft.com/office/drawing/2016/5/11/chartex" xmlns:cx6="http://schemas.microsoft.com/office/drawing/2016/5/12/chartex" xmlns:cx7="http://schemas.microsoft.com/office/drawing/2016/5/13/chartex" xmlns:cx8="http://schemas.microsoft.com/office/drawing/2016/5/14/chartex" xmlns:mc="http://schemas.openxmlformats.org/markup-compatibility/2006" xmlns:aink="http://schemas.microsoft.com/office/drawing/2016/ink" xmlns:am3d="http://schemas.microsoft.com/office/drawing/2017/model3d" xmlns:o="urn:schemas-microsoft-com:office:office" xmlns:r="http://schemas.openxmlformats.org/officeDocument/2006/relationships" xmlns:m="http://schemas.openxmlformats.org/officeDocument/2006/math" xmlns:v="urn:schemas-microsoft-com:vml" xmlns:wp14="http://schemas.microsoft.com/office/word/2010/wordprocessingDrawing" xmlns:wp="http://schemas.openxmlformats.org/drawingml/2006/wordprocessingDrawing" xmlns:w10="urn:schemas-microsoft-com:office:word" xmlns:w="http://schemas.openxmlformats.org/wordprocessingml/2006/main" xmlns:w14="http://schemas.microsoft.com/office/word/2010/wordml" xmlns:w15="http://schemas.microsoft.com/office/word/2012/wordml" xmlns:w16cid="http://schemas.microsoft.com/office/word/2016/wordml/cid" xmlns:w16se="http://schemas.microsoft.com/office/word/2015/wordml/symex" xmlns:wpg="http://schemas.microsoft.com/office/word/2010/wordprocessingGroup" xmlns:wpi="http://schemas.microsoft.com/office/word/2010/wordprocessingInk" xmlns:wne="http://schemas.microsoft.com/office/word/2006/wordml" xmlns:wps="http://schemas.microsoft.com/office/word/2010/wordprocessingShape" mc:Ignorable="w14 w15 w16se w16cid wp14">
+<w:document xmlns:wpc="http://schemas.microsoft.com/office/word/2010/wordprocessingCanvas" xmlns:cx="http://schemas.microsoft.com/office/drawing/2014/chartex" xmlns:cx1="http://schemas.microsoft.com/office/drawing/2015/9/8/chartex" xmlns:cx2="http://schemas.microsoft.com/office/drawing/2015/10/21/chartex" xmlns:cx3="http://schemas.microsoft.com/office/drawing/2016/5/9/chartex" xmlns:cx4="http://schemas.microsoft.com/office/drawing/2016/5/10/chartex" xmlns:cx5="http://schemas.microsoft.com/office/drawing/2016/5/11/chartex" xmlns:cx6="http://schemas.microsoft.com/office/drawing/2016/5/12/chartex" xmlns:cx7="http://schemas.microsoft.com/office/drawing/2016/5/13/chartex" xmlns:cx8="http://schemas.microsoft.com/office/drawing/2016/5/14/chartex" xmlns:mc="http://schemas.openxmlformats.org/markup-compatibility/2006" xmlns:aink="http://schemas.microsoft.com/office/drawing/2016/ink" xmlns:am3d="http://schemas.microsoft.com/office/drawing/2017/model3d" xmlns:o="urn:schemas-microsoft-com:office:office" xmlns:r="http://schemas.openxmlformats.org/officeDocument/2006/relationships" xmlns:m="http://schemas.openxmlformats.org/officeDocument/2006/math" xmlns:v="urn:schemas-microsoft-com:vml" xmlns:wp14="http://schemas.microsoft.com/office/word/2010/wordprocessingDrawing" xmlns:wp="http://schemas.openxmlformats.org/drawingml/2006/wordprocessingDrawing" xmlns:w10="urn:schemas-microsoft-com:office:word" xmlns:w="http://schemas.openxmlformats.org/wordprocessingml/2006/main" xmlns:w14="http://schemas.microsoft.com/office/word/2010/wordml" xmlns:w15="http://schemas.microsoft.com/office/word/2012/wordml" xmlns:w16cex="http://schemas.microsoft.com/office/word/2018/wordml/cex" xmlns:w16cid="http://schemas.microsoft.com/office/word/2016/wordml/cid" xmlns:w16="http://schemas.microsoft.com/office/word/2018/wordml" xmlns:w16se="http://schemas.microsoft.com/office/word/2015/wordml/symex" xmlns:wpg="http://schemas.microsoft.com/office/word/2010/wordprocessingGroup" xmlns:wpi="http://schemas.microsoft.com/office/word/2010/wordprocessingInk" xmlns:wne="http://schemas.microsoft.com/office/word/2006/wordml" xmlns:wps="http://schemas.microsoft.com/office/word/2010/wordprocessingShape" mc:Ignorable="w14 w15 w16se w16cid w16 w16cex wp14">
   <w:body>
     <w:p>
       <w:pPr>
@@ -330,9 +330,10 @@
     <w:sdt>
       <w:sdtPr>
         <w:rPr>
-          <w:rFonts w:ascii="Arial" w:hAnsi="Arial" w:cs="Arial"/>
+          <w:rFonts w:ascii="Arial" w:eastAsia="Arial" w:hAnsi="Arial" w:cs="Arial"/>
           <w:b w:val="0"/>
           <w:bCs w:val="0"/>
+          <w:color w:val="000000"/>
           <w:sz w:val="22"/>
           <w:szCs w:val="22"/>
         </w:rPr>
@@ -342,12 +343,7 @@
           <w:docPartUnique/>
         </w:docPartObj>
       </w:sdtPr>
-      <w:sdtEndPr>
-        <w:rPr>
-          <w:rFonts w:eastAsia="Arial"/>
-          <w:color w:val="000000"/>
-        </w:rPr>
-      </w:sdtEndPr>
+      <w:sdtEndPr/>
       <w:sdtContent>
         <w:p>
           <w:pPr>
@@ -1385,7 +1381,27 @@
                 <w:bCs w:val="0"/>
                 <w:noProof/>
               </w:rPr>
-              <w:t>Usecases</w:t>
+              <w:t>Use</w:t>
+            </w:r>
+            <w:r>
+              <w:rPr>
+                <w:rStyle w:val="Hyperlink"/>
+                <w:rFonts w:ascii="Arial" w:hAnsi="Arial" w:cs="Arial"/>
+                <w:b w:val="0"/>
+                <w:bCs w:val="0"/>
+                <w:noProof/>
+              </w:rPr>
+              <w:t xml:space="preserve"> </w:t>
+            </w:r>
+            <w:r>
+              <w:rPr>
+                <w:rStyle w:val="Hyperlink"/>
+                <w:rFonts w:ascii="Arial" w:hAnsi="Arial" w:cs="Arial"/>
+                <w:b w:val="0"/>
+                <w:bCs w:val="0"/>
+                <w:noProof/>
+              </w:rPr>
+              <w:t>cases</w:t>
             </w:r>
             <w:r>
               <w:rPr>
@@ -5454,8 +5470,6 @@
       <w:bookmarkStart w:id="1" w:name="_Toc57820457"/>
       <w:bookmarkStart w:id="2" w:name="_Toc57820499"/>
       <w:bookmarkStart w:id="3" w:name="_Toc57821832"/>
-      <w:bookmarkStart w:id="4" w:name="_GoBack"/>
-      <w:bookmarkEnd w:id="4"/>
       <w:r>
         <w:rPr>
           <w:rFonts w:ascii="Arial" w:hAnsi="Arial" w:cs="Arial"/>
@@ -5675,10 +5689,10 @@
           <w:szCs w:val="24"/>
         </w:rPr>
       </w:pPr>
-      <w:bookmarkStart w:id="5" w:name="_Toc57820416"/>
-      <w:bookmarkStart w:id="6" w:name="_Toc57820458"/>
-      <w:bookmarkStart w:id="7" w:name="_Toc57820500"/>
-      <w:bookmarkStart w:id="8" w:name="_Toc57821833"/>
+      <w:bookmarkStart w:id="4" w:name="_Toc57820416"/>
+      <w:bookmarkStart w:id="5" w:name="_Toc57820458"/>
+      <w:bookmarkStart w:id="6" w:name="_Toc57820500"/>
+      <w:bookmarkStart w:id="7" w:name="_Toc57821833"/>
       <w:r>
         <w:rPr>
           <w:rFonts w:ascii="Arial" w:hAnsi="Arial" w:cs="Arial"/>
@@ -5690,10 +5704,10 @@
         </w:rPr>
         <w:t>Produkteinsatz</w:t>
       </w:r>
+      <w:bookmarkEnd w:id="4"/>
       <w:bookmarkEnd w:id="5"/>
       <w:bookmarkEnd w:id="6"/>
       <w:bookmarkEnd w:id="7"/>
-      <w:bookmarkEnd w:id="8"/>
     </w:p>
     <w:p>
       <w:pPr>
@@ -5711,10 +5725,10 @@
           <w:szCs w:val="22"/>
         </w:rPr>
       </w:pPr>
-      <w:bookmarkStart w:id="9" w:name="_Toc57820417"/>
-      <w:bookmarkStart w:id="10" w:name="_Toc57820459"/>
-      <w:bookmarkStart w:id="11" w:name="_Toc57820501"/>
-      <w:bookmarkStart w:id="12" w:name="_Toc57821834"/>
+      <w:bookmarkStart w:id="8" w:name="_Toc57820417"/>
+      <w:bookmarkStart w:id="9" w:name="_Toc57820459"/>
+      <w:bookmarkStart w:id="10" w:name="_Toc57820501"/>
+      <w:bookmarkStart w:id="11" w:name="_Toc57821834"/>
       <w:r>
         <w:rPr>
           <w:rFonts w:ascii="Arial" w:hAnsi="Arial" w:cs="Arial"/>
@@ -5726,10 +5740,10 @@
         </w:rPr>
         <w:t>Beschreibung des Einsatzbereichs</w:t>
       </w:r>
+      <w:bookmarkEnd w:id="8"/>
       <w:bookmarkEnd w:id="9"/>
       <w:bookmarkEnd w:id="10"/>
       <w:bookmarkEnd w:id="11"/>
-      <w:bookmarkEnd w:id="12"/>
     </w:p>
     <w:p>
       <w:pPr>
@@ -5783,10 +5797,10 @@
         </w:rPr>
         <w:t xml:space="preserve"> </w:t>
       </w:r>
-      <w:bookmarkStart w:id="13" w:name="_Toc57820418"/>
-      <w:bookmarkStart w:id="14" w:name="_Toc57820460"/>
-      <w:bookmarkStart w:id="15" w:name="_Toc57820502"/>
-      <w:bookmarkStart w:id="16" w:name="_Toc57821835"/>
+      <w:bookmarkStart w:id="12" w:name="_Toc57820418"/>
+      <w:bookmarkStart w:id="13" w:name="_Toc57820460"/>
+      <w:bookmarkStart w:id="14" w:name="_Toc57820502"/>
+      <w:bookmarkStart w:id="15" w:name="_Toc57821835"/>
       <w:r>
         <w:rPr>
           <w:rFonts w:ascii="Arial" w:hAnsi="Arial" w:cs="Arial"/>
@@ -5798,10 +5812,10 @@
         </w:rPr>
         <w:t>Glossar</w:t>
       </w:r>
+      <w:bookmarkEnd w:id="12"/>
       <w:bookmarkEnd w:id="13"/>
       <w:bookmarkEnd w:id="14"/>
       <w:bookmarkEnd w:id="15"/>
-      <w:bookmarkEnd w:id="16"/>
     </w:p>
     <w:p>
       <w:pPr>
@@ -8393,10 +8407,10 @@
           <w:szCs w:val="22"/>
         </w:rPr>
       </w:pPr>
-      <w:bookmarkStart w:id="17" w:name="_Toc57820419"/>
-      <w:bookmarkStart w:id="18" w:name="_Toc57820461"/>
-      <w:bookmarkStart w:id="19" w:name="_Toc57820503"/>
-      <w:bookmarkStart w:id="20" w:name="_Toc57821836"/>
+      <w:bookmarkStart w:id="16" w:name="_Toc57820419"/>
+      <w:bookmarkStart w:id="17" w:name="_Toc57820461"/>
+      <w:bookmarkStart w:id="18" w:name="_Toc57820503"/>
+      <w:bookmarkStart w:id="19" w:name="_Toc57821836"/>
       <w:r>
         <w:rPr>
           <w:rFonts w:ascii="Arial" w:hAnsi="Arial" w:cs="Arial"/>
@@ -8409,10 +8423,10 @@
         <w:lastRenderedPageBreak/>
         <w:t>Domänenmodell</w:t>
       </w:r>
+      <w:bookmarkEnd w:id="16"/>
       <w:bookmarkEnd w:id="17"/>
       <w:bookmarkEnd w:id="18"/>
       <w:bookmarkEnd w:id="19"/>
-      <w:bookmarkEnd w:id="20"/>
     </w:p>
     <w:p>
       <w:pPr>
@@ -8598,10 +8612,10 @@
           <w:szCs w:val="22"/>
         </w:rPr>
       </w:pPr>
-      <w:bookmarkStart w:id="21" w:name="_Toc57820420"/>
-      <w:bookmarkStart w:id="22" w:name="_Toc57820462"/>
-      <w:bookmarkStart w:id="23" w:name="_Toc57820504"/>
-      <w:bookmarkStart w:id="24" w:name="_Toc57821837"/>
+      <w:bookmarkStart w:id="20" w:name="_Toc57820420"/>
+      <w:bookmarkStart w:id="21" w:name="_Toc57820462"/>
+      <w:bookmarkStart w:id="22" w:name="_Toc57820504"/>
+      <w:bookmarkStart w:id="23" w:name="_Toc57821837"/>
       <w:r>
         <w:rPr>
           <w:rFonts w:ascii="Arial" w:hAnsi="Arial" w:cs="Arial"/>
@@ -8614,10 +8628,10 @@
         <w:lastRenderedPageBreak/>
         <w:t>Geschäftsprozesse</w:t>
       </w:r>
+      <w:bookmarkEnd w:id="20"/>
       <w:bookmarkEnd w:id="21"/>
       <w:bookmarkEnd w:id="22"/>
       <w:bookmarkEnd w:id="23"/>
-      <w:bookmarkEnd w:id="24"/>
     </w:p>
     <w:p>
       <w:pPr>
@@ -8968,10 +8982,10 @@
           <w:szCs w:val="22"/>
         </w:rPr>
       </w:pPr>
-      <w:bookmarkStart w:id="25" w:name="_Toc57820421"/>
-      <w:bookmarkStart w:id="26" w:name="_Toc57820463"/>
-      <w:bookmarkStart w:id="27" w:name="_Toc57820505"/>
-      <w:bookmarkStart w:id="28" w:name="_Toc57821838"/>
+      <w:bookmarkStart w:id="24" w:name="_Toc57820421"/>
+      <w:bookmarkStart w:id="25" w:name="_Toc57820463"/>
+      <w:bookmarkStart w:id="26" w:name="_Toc57820505"/>
+      <w:bookmarkStart w:id="27" w:name="_Toc57821838"/>
       <w:r>
         <w:rPr>
           <w:rFonts w:ascii="Arial" w:hAnsi="Arial" w:cs="Arial"/>
@@ -8984,10 +8998,10 @@
         <w:lastRenderedPageBreak/>
         <w:t>Produktfunktionen</w:t>
       </w:r>
+      <w:bookmarkEnd w:id="24"/>
       <w:bookmarkEnd w:id="25"/>
       <w:bookmarkEnd w:id="26"/>
       <w:bookmarkEnd w:id="27"/>
-      <w:bookmarkEnd w:id="28"/>
     </w:p>
     <w:p>
       <w:pPr>
@@ -9005,10 +9019,10 @@
           <w:szCs w:val="22"/>
         </w:rPr>
       </w:pPr>
-      <w:bookmarkStart w:id="29" w:name="_Toc57820422"/>
-      <w:bookmarkStart w:id="30" w:name="_Toc57820464"/>
-      <w:bookmarkStart w:id="31" w:name="_Toc57820506"/>
-      <w:bookmarkStart w:id="32" w:name="_Toc57821839"/>
+      <w:bookmarkStart w:id="28" w:name="_Toc57820422"/>
+      <w:bookmarkStart w:id="29" w:name="_Toc57820464"/>
+      <w:bookmarkStart w:id="30" w:name="_Toc57820506"/>
+      <w:bookmarkStart w:id="31" w:name="_Toc57821839"/>
       <w:r>
         <w:rPr>
           <w:rFonts w:ascii="Arial" w:hAnsi="Arial" w:cs="Arial"/>
@@ -9020,10 +9034,10 @@
         </w:rPr>
         <w:t>Use Case Diagramm</w:t>
       </w:r>
+      <w:bookmarkEnd w:id="28"/>
       <w:bookmarkEnd w:id="29"/>
       <w:bookmarkEnd w:id="30"/>
       <w:bookmarkEnd w:id="31"/>
-      <w:bookmarkEnd w:id="32"/>
     </w:p>
     <w:p>
       <w:pPr>
@@ -9172,11 +9186,10 @@
           <w:szCs w:val="22"/>
         </w:rPr>
       </w:pPr>
-      <w:bookmarkStart w:id="33" w:name="_Toc57820423"/>
-      <w:bookmarkStart w:id="34" w:name="_Toc57820465"/>
-      <w:bookmarkStart w:id="35" w:name="_Toc57820507"/>
-      <w:bookmarkStart w:id="36" w:name="_Toc57821840"/>
-      <w:proofErr w:type="spellStart"/>
+      <w:bookmarkStart w:id="32" w:name="_Toc57820423"/>
+      <w:bookmarkStart w:id="33" w:name="_Toc57820465"/>
+      <w:bookmarkStart w:id="34" w:name="_Toc57820507"/>
+      <w:bookmarkStart w:id="35" w:name="_Toc57821840"/>
       <w:r>
         <w:rPr>
           <w:rFonts w:ascii="Arial" w:hAnsi="Arial" w:cs="Arial"/>
@@ -9198,13 +9211,34 @@
           <w:sz w:val="22"/>
           <w:szCs w:val="22"/>
         </w:rPr>
-        <w:t>secases</w:t>
+        <w:t>se</w:t>
       </w:r>
+      <w:r>
+        <w:rPr>
+          <w:rFonts w:ascii="Arial" w:hAnsi="Arial" w:cs="Arial"/>
+          <w:b/>
+          <w:bCs/>
+          <w:color w:val="auto"/>
+          <w:sz w:val="22"/>
+          <w:szCs w:val="22"/>
+        </w:rPr>
+        <w:t xml:space="preserve"> C</w:t>
+      </w:r>
+      <w:r>
+        <w:rPr>
+          <w:rFonts w:ascii="Arial" w:hAnsi="Arial" w:cs="Arial"/>
+          <w:b/>
+          <w:bCs/>
+          <w:color w:val="auto"/>
+          <w:sz w:val="22"/>
+          <w:szCs w:val="22"/>
+        </w:rPr>
+        <w:t>ases</w:t>
+      </w:r>
+      <w:bookmarkEnd w:id="32"/>
       <w:bookmarkEnd w:id="33"/>
       <w:bookmarkEnd w:id="34"/>
       <w:bookmarkEnd w:id="35"/>
-      <w:bookmarkEnd w:id="36"/>
-      <w:proofErr w:type="spellEnd"/>
     </w:p>
     <w:p>
       <w:pPr>
@@ -9259,10 +9293,10 @@
           <w:szCs w:val="22"/>
         </w:rPr>
       </w:pPr>
-      <w:bookmarkStart w:id="37" w:name="_Toc57820424"/>
-      <w:bookmarkStart w:id="38" w:name="_Toc57820466"/>
-      <w:bookmarkStart w:id="39" w:name="_Toc57820508"/>
-      <w:bookmarkStart w:id="40" w:name="_Toc57821841"/>
+      <w:bookmarkStart w:id="36" w:name="_Toc57820424"/>
+      <w:bookmarkStart w:id="37" w:name="_Toc57820466"/>
+      <w:bookmarkStart w:id="38" w:name="_Toc57820508"/>
+      <w:bookmarkStart w:id="39" w:name="_Toc57821841"/>
       <w:r>
         <w:rPr>
           <w:rFonts w:ascii="Arial" w:hAnsi="Arial" w:cs="Arial"/>
@@ -9274,10 +9308,10 @@
         </w:rPr>
         <w:t>Benutzer anlegen (inkl. CRUD)</w:t>
       </w:r>
+      <w:bookmarkEnd w:id="36"/>
       <w:bookmarkEnd w:id="37"/>
       <w:bookmarkEnd w:id="38"/>
       <w:bookmarkEnd w:id="39"/>
-      <w:bookmarkEnd w:id="40"/>
     </w:p>
     <w:tbl>
       <w:tblPr>
@@ -10920,10 +10954,10 @@
           <w:szCs w:val="22"/>
         </w:rPr>
       </w:pPr>
-      <w:bookmarkStart w:id="41" w:name="_Toc57820425"/>
-      <w:bookmarkStart w:id="42" w:name="_Toc57820467"/>
-      <w:bookmarkStart w:id="43" w:name="_Toc57820509"/>
-      <w:bookmarkStart w:id="44" w:name="_Toc57821842"/>
+      <w:bookmarkStart w:id="40" w:name="_Toc57820425"/>
+      <w:bookmarkStart w:id="41" w:name="_Toc57820467"/>
+      <w:bookmarkStart w:id="42" w:name="_Toc57820509"/>
+      <w:bookmarkStart w:id="43" w:name="_Toc57821842"/>
       <w:r>
         <w:rPr>
           <w:rFonts w:ascii="Arial" w:hAnsi="Arial" w:cs="Arial"/>
@@ -10936,10 +10970,10 @@
         <w:lastRenderedPageBreak/>
         <w:t>Anmeldung am System</w:t>
       </w:r>
+      <w:bookmarkEnd w:id="40"/>
       <w:bookmarkEnd w:id="41"/>
       <w:bookmarkEnd w:id="42"/>
       <w:bookmarkEnd w:id="43"/>
-      <w:bookmarkEnd w:id="44"/>
     </w:p>
     <w:tbl>
       <w:tblPr>
@@ -11868,10 +11902,10 @@
           <w:szCs w:val="22"/>
         </w:rPr>
       </w:pPr>
-      <w:bookmarkStart w:id="45" w:name="_Toc57820426"/>
-      <w:bookmarkStart w:id="46" w:name="_Toc57820468"/>
-      <w:bookmarkStart w:id="47" w:name="_Toc57820510"/>
-      <w:bookmarkStart w:id="48" w:name="_Toc57821843"/>
+      <w:bookmarkStart w:id="44" w:name="_Toc57820426"/>
+      <w:bookmarkStart w:id="45" w:name="_Toc57820468"/>
+      <w:bookmarkStart w:id="46" w:name="_Toc57820510"/>
+      <w:bookmarkStart w:id="47" w:name="_Toc57821843"/>
       <w:r>
         <w:rPr>
           <w:rFonts w:ascii="Arial" w:hAnsi="Arial" w:cs="Arial"/>
@@ -11884,10 +11918,10 @@
         <w:lastRenderedPageBreak/>
         <w:t>Kunden anlegen (inkl. CRUD)</w:t>
       </w:r>
+      <w:bookmarkEnd w:id="44"/>
       <w:bookmarkEnd w:id="45"/>
       <w:bookmarkEnd w:id="46"/>
       <w:bookmarkEnd w:id="47"/>
-      <w:bookmarkEnd w:id="48"/>
     </w:p>
     <w:tbl>
       <w:tblPr>
@@ -13118,10 +13152,10 @@
           <w:szCs w:val="22"/>
         </w:rPr>
       </w:pPr>
-      <w:bookmarkStart w:id="49" w:name="_Toc57820427"/>
-      <w:bookmarkStart w:id="50" w:name="_Toc57820469"/>
-      <w:bookmarkStart w:id="51" w:name="_Toc57820511"/>
-      <w:bookmarkStart w:id="52" w:name="_Toc57821844"/>
+      <w:bookmarkStart w:id="48" w:name="_Toc57820427"/>
+      <w:bookmarkStart w:id="49" w:name="_Toc57820469"/>
+      <w:bookmarkStart w:id="50" w:name="_Toc57820511"/>
+      <w:bookmarkStart w:id="51" w:name="_Toc57821844"/>
       <w:r>
         <w:rPr>
           <w:rFonts w:ascii="Arial" w:hAnsi="Arial" w:cs="Arial"/>
@@ -13134,10 +13168,10 @@
         <w:lastRenderedPageBreak/>
         <w:t>Angebot anlegen (inkl. CRUD)</w:t>
       </w:r>
+      <w:bookmarkEnd w:id="48"/>
       <w:bookmarkEnd w:id="49"/>
       <w:bookmarkEnd w:id="50"/>
       <w:bookmarkEnd w:id="51"/>
-      <w:bookmarkEnd w:id="52"/>
     </w:p>
     <w:tbl>
       <w:tblPr>
@@ -14491,10 +14525,10 @@
           <w:szCs w:val="22"/>
         </w:rPr>
       </w:pPr>
-      <w:bookmarkStart w:id="53" w:name="_Toc57820428"/>
-      <w:bookmarkStart w:id="54" w:name="_Toc57820470"/>
-      <w:bookmarkStart w:id="55" w:name="_Toc57820512"/>
-      <w:bookmarkStart w:id="56" w:name="_Toc57821845"/>
+      <w:bookmarkStart w:id="52" w:name="_Toc57820428"/>
+      <w:bookmarkStart w:id="53" w:name="_Toc57820470"/>
+      <w:bookmarkStart w:id="54" w:name="_Toc57820512"/>
+      <w:bookmarkStart w:id="55" w:name="_Toc57821845"/>
       <w:r>
         <w:rPr>
           <w:rFonts w:ascii="Arial" w:hAnsi="Arial" w:cs="Arial"/>
@@ -14507,10 +14541,10 @@
         <w:lastRenderedPageBreak/>
         <w:t>Auftrag anlegen (inkl. CRUD)</w:t>
       </w:r>
+      <w:bookmarkEnd w:id="52"/>
       <w:bookmarkEnd w:id="53"/>
       <w:bookmarkEnd w:id="54"/>
       <w:bookmarkEnd w:id="55"/>
-      <w:bookmarkEnd w:id="56"/>
     </w:p>
     <w:tbl>
       <w:tblPr>
@@ -15755,10 +15789,10 @@
           <w:szCs w:val="22"/>
         </w:rPr>
       </w:pPr>
-      <w:bookmarkStart w:id="57" w:name="_Toc57820429"/>
-      <w:bookmarkStart w:id="58" w:name="_Toc57820471"/>
-      <w:bookmarkStart w:id="59" w:name="_Toc57820513"/>
-      <w:bookmarkStart w:id="60" w:name="_Toc57821846"/>
+      <w:bookmarkStart w:id="56" w:name="_Toc57820429"/>
+      <w:bookmarkStart w:id="57" w:name="_Toc57820471"/>
+      <w:bookmarkStart w:id="58" w:name="_Toc57820513"/>
+      <w:bookmarkStart w:id="59" w:name="_Toc57821846"/>
       <w:r>
         <w:rPr>
           <w:rFonts w:ascii="Arial" w:hAnsi="Arial" w:cs="Arial"/>
@@ -15771,10 +15805,10 @@
         <w:lastRenderedPageBreak/>
         <w:t>Rechnung erstellen (inkl. CRUD)</w:t>
       </w:r>
+      <w:bookmarkEnd w:id="56"/>
       <w:bookmarkEnd w:id="57"/>
       <w:bookmarkEnd w:id="58"/>
       <w:bookmarkEnd w:id="59"/>
-      <w:bookmarkEnd w:id="60"/>
     </w:p>
     <w:tbl>
       <w:tblPr>
@@ -17315,10 +17349,10 @@
           <w:szCs w:val="22"/>
         </w:rPr>
       </w:pPr>
-      <w:bookmarkStart w:id="61" w:name="_Toc57820430"/>
-      <w:bookmarkStart w:id="62" w:name="_Toc57820472"/>
-      <w:bookmarkStart w:id="63" w:name="_Toc57820514"/>
-      <w:bookmarkStart w:id="64" w:name="_Toc57821847"/>
+      <w:bookmarkStart w:id="60" w:name="_Toc57820430"/>
+      <w:bookmarkStart w:id="61" w:name="_Toc57820472"/>
+      <w:bookmarkStart w:id="62" w:name="_Toc57820514"/>
+      <w:bookmarkStart w:id="63" w:name="_Toc57821847"/>
       <w:r>
         <w:rPr>
           <w:rFonts w:ascii="Arial" w:hAnsi="Arial" w:cs="Arial"/>
@@ -17331,10 +17365,10 @@
         <w:lastRenderedPageBreak/>
         <w:t>Bestellung beim Hersteller der Devices</w:t>
       </w:r>
+      <w:bookmarkEnd w:id="60"/>
       <w:bookmarkEnd w:id="61"/>
       <w:bookmarkEnd w:id="62"/>
       <w:bookmarkEnd w:id="63"/>
-      <w:bookmarkEnd w:id="64"/>
     </w:p>
     <w:tbl>
       <w:tblPr>
@@ -18715,10 +18749,10 @@
           <w:szCs w:val="22"/>
         </w:rPr>
       </w:pPr>
-      <w:bookmarkStart w:id="65" w:name="_Toc57820431"/>
-      <w:bookmarkStart w:id="66" w:name="_Toc57820473"/>
-      <w:bookmarkStart w:id="67" w:name="_Toc57820515"/>
-      <w:bookmarkStart w:id="68" w:name="_Toc57821848"/>
+      <w:bookmarkStart w:id="64" w:name="_Toc57820431"/>
+      <w:bookmarkStart w:id="65" w:name="_Toc57820473"/>
+      <w:bookmarkStart w:id="66" w:name="_Toc57820515"/>
+      <w:bookmarkStart w:id="67" w:name="_Toc57821848"/>
       <w:r>
         <w:rPr>
           <w:rFonts w:ascii="Arial" w:hAnsi="Arial" w:cs="Arial"/>
@@ -18731,10 +18765,10 @@
         <w:lastRenderedPageBreak/>
         <w:t>Device (inkl. CRUD)</w:t>
       </w:r>
+      <w:bookmarkEnd w:id="64"/>
       <w:bookmarkEnd w:id="65"/>
       <w:bookmarkEnd w:id="66"/>
       <w:bookmarkEnd w:id="67"/>
-      <w:bookmarkEnd w:id="68"/>
     </w:p>
     <w:tbl>
       <w:tblPr>
@@ -19863,10 +19897,10 @@
           <w:szCs w:val="22"/>
         </w:rPr>
       </w:pPr>
-      <w:bookmarkStart w:id="69" w:name="_Toc57820432"/>
-      <w:bookmarkStart w:id="70" w:name="_Toc57820474"/>
-      <w:bookmarkStart w:id="71" w:name="_Toc57820516"/>
-      <w:bookmarkStart w:id="72" w:name="_Toc57821849"/>
+      <w:bookmarkStart w:id="68" w:name="_Toc57820432"/>
+      <w:bookmarkStart w:id="69" w:name="_Toc57820474"/>
+      <w:bookmarkStart w:id="70" w:name="_Toc57820516"/>
+      <w:bookmarkStart w:id="71" w:name="_Toc57821849"/>
       <w:proofErr w:type="spellStart"/>
       <w:r>
         <w:rPr>
@@ -19891,10 +19925,10 @@
         </w:rPr>
         <w:t xml:space="preserve"> erstellen</w:t>
       </w:r>
+      <w:bookmarkEnd w:id="68"/>
       <w:bookmarkEnd w:id="69"/>
       <w:bookmarkEnd w:id="70"/>
       <w:bookmarkEnd w:id="71"/>
-      <w:bookmarkEnd w:id="72"/>
     </w:p>
     <w:tbl>
       <w:tblPr>
@@ -20908,10 +20942,10 @@
           <w:szCs w:val="22"/>
         </w:rPr>
       </w:pPr>
-      <w:bookmarkStart w:id="73" w:name="_Toc57820433"/>
-      <w:bookmarkStart w:id="74" w:name="_Toc57820475"/>
-      <w:bookmarkStart w:id="75" w:name="_Toc57820517"/>
-      <w:bookmarkStart w:id="76" w:name="_Toc57821850"/>
+      <w:bookmarkStart w:id="72" w:name="_Toc57820433"/>
+      <w:bookmarkStart w:id="73" w:name="_Toc57820475"/>
+      <w:bookmarkStart w:id="74" w:name="_Toc57820517"/>
+      <w:bookmarkStart w:id="75" w:name="_Toc57821850"/>
       <w:r>
         <w:rPr>
           <w:rFonts w:ascii="Arial" w:hAnsi="Arial" w:cs="Arial"/>
@@ -20936,10 +20970,10 @@
         </w:rPr>
         <w:t>MockUps</w:t>
       </w:r>
+      <w:bookmarkEnd w:id="72"/>
       <w:bookmarkEnd w:id="73"/>
       <w:bookmarkEnd w:id="74"/>
       <w:bookmarkEnd w:id="75"/>
-      <w:bookmarkEnd w:id="76"/>
       <w:proofErr w:type="spellEnd"/>
     </w:p>
     <w:p>
@@ -20958,15 +20992,16 @@
           <w:szCs w:val="22"/>
         </w:rPr>
       </w:pPr>
-      <w:bookmarkStart w:id="77" w:name="_Toc57820434"/>
-      <w:bookmarkStart w:id="78" w:name="_Toc57820476"/>
-      <w:bookmarkStart w:id="79" w:name="_Toc57820518"/>
-      <w:bookmarkStart w:id="80" w:name="_Toc57821851"/>
+      <w:bookmarkStart w:id="76" w:name="_Toc57820434"/>
+      <w:bookmarkStart w:id="77" w:name="_Toc57820476"/>
+      <w:bookmarkStart w:id="78" w:name="_Toc57820518"/>
+      <w:bookmarkStart w:id="79" w:name="_Toc57821851"/>
       <w:r>
         <w:rPr>
           <w:rFonts w:ascii="Arial" w:hAnsi="Arial" w:cs="Arial"/>
           <w:b/>
           <w:bCs/>
+          <w:noProof/>
           <w:color w:val="auto"/>
           <w:sz w:val="22"/>
           <w:szCs w:val="22"/>
@@ -21049,10 +21084,10 @@
         </w:rPr>
         <w:t>Menü</w:t>
       </w:r>
+      <w:bookmarkEnd w:id="76"/>
       <w:bookmarkEnd w:id="77"/>
       <w:bookmarkEnd w:id="78"/>
       <w:bookmarkEnd w:id="79"/>
-      <w:bookmarkEnd w:id="80"/>
       <w:r>
         <w:rPr>
           <w:rFonts w:ascii="Arial" w:hAnsi="Arial" w:cs="Arial"/>
@@ -21101,15 +21136,16 @@
           <w:szCs w:val="22"/>
         </w:rPr>
       </w:pPr>
-      <w:bookmarkStart w:id="81" w:name="_Toc57820435"/>
-      <w:bookmarkStart w:id="82" w:name="_Toc57820477"/>
-      <w:bookmarkStart w:id="83" w:name="_Toc57820519"/>
-      <w:bookmarkStart w:id="84" w:name="_Toc57821852"/>
+      <w:bookmarkStart w:id="80" w:name="_Toc57820435"/>
+      <w:bookmarkStart w:id="81" w:name="_Toc57820477"/>
+      <w:bookmarkStart w:id="82" w:name="_Toc57820519"/>
+      <w:bookmarkStart w:id="83" w:name="_Toc57821852"/>
       <w:r>
         <w:rPr>
           <w:rFonts w:ascii="Arial" w:hAnsi="Arial" w:cs="Arial"/>
           <w:b/>
           <w:bCs/>
+          <w:noProof/>
           <w:color w:val="auto"/>
           <w:sz w:val="22"/>
           <w:szCs w:val="22"/>
@@ -21192,10 +21228,10 @@
         </w:rPr>
         <w:t>Login</w:t>
       </w:r>
+      <w:bookmarkEnd w:id="80"/>
       <w:bookmarkEnd w:id="81"/>
       <w:bookmarkEnd w:id="82"/>
       <w:bookmarkEnd w:id="83"/>
-      <w:bookmarkEnd w:id="84"/>
       <w:r>
         <w:rPr>
           <w:rFonts w:ascii="Arial" w:hAnsi="Arial" w:cs="Arial"/>
@@ -21343,15 +21379,16 @@
           <w:szCs w:val="22"/>
         </w:rPr>
       </w:pPr>
-      <w:bookmarkStart w:id="85" w:name="_Toc57820436"/>
-      <w:bookmarkStart w:id="86" w:name="_Toc57820478"/>
-      <w:bookmarkStart w:id="87" w:name="_Toc57820520"/>
-      <w:bookmarkStart w:id="88" w:name="_Toc57821853"/>
+      <w:bookmarkStart w:id="84" w:name="_Toc57820436"/>
+      <w:bookmarkStart w:id="85" w:name="_Toc57820478"/>
+      <w:bookmarkStart w:id="86" w:name="_Toc57820520"/>
+      <w:bookmarkStart w:id="87" w:name="_Toc57821853"/>
       <w:r>
         <w:rPr>
           <w:rFonts w:ascii="Arial" w:hAnsi="Arial" w:cs="Arial"/>
           <w:b/>
           <w:bCs/>
+          <w:noProof/>
           <w:color w:val="auto"/>
           <w:sz w:val="22"/>
           <w:szCs w:val="22"/>
@@ -21433,10 +21470,10 @@
         </w:rPr>
         <w:t>Add User</w:t>
       </w:r>
+      <w:bookmarkEnd w:id="84"/>
       <w:bookmarkEnd w:id="85"/>
       <w:bookmarkEnd w:id="86"/>
       <w:bookmarkEnd w:id="87"/>
-      <w:bookmarkEnd w:id="88"/>
     </w:p>
     <w:p/>
     <w:p/>
@@ -21583,15 +21620,16 @@
           <w:szCs w:val="22"/>
         </w:rPr>
       </w:pPr>
-      <w:bookmarkStart w:id="89" w:name="_Toc57820437"/>
-      <w:bookmarkStart w:id="90" w:name="_Toc57820479"/>
-      <w:bookmarkStart w:id="91" w:name="_Toc57820521"/>
-      <w:bookmarkStart w:id="92" w:name="_Toc57821854"/>
+      <w:bookmarkStart w:id="88" w:name="_Toc57820437"/>
+      <w:bookmarkStart w:id="89" w:name="_Toc57820479"/>
+      <w:bookmarkStart w:id="90" w:name="_Toc57820521"/>
+      <w:bookmarkStart w:id="91" w:name="_Toc57821854"/>
       <w:r>
         <w:rPr>
           <w:rFonts w:ascii="Arial" w:hAnsi="Arial" w:cs="Arial"/>
           <w:b/>
           <w:bCs/>
+          <w:noProof/>
           <w:color w:val="auto"/>
           <w:sz w:val="22"/>
           <w:szCs w:val="22"/>
@@ -21672,10 +21710,10 @@
         </w:rPr>
         <w:t>Edit User</w:t>
       </w:r>
+      <w:bookmarkEnd w:id="88"/>
       <w:bookmarkEnd w:id="89"/>
       <w:bookmarkEnd w:id="90"/>
       <w:bookmarkEnd w:id="91"/>
-      <w:bookmarkEnd w:id="92"/>
     </w:p>
     <w:p>
       <w:pPr>
@@ -21840,15 +21878,16 @@
           <w:szCs w:val="22"/>
         </w:rPr>
       </w:pPr>
-      <w:bookmarkStart w:id="93" w:name="_Toc57820438"/>
-      <w:bookmarkStart w:id="94" w:name="_Toc57820480"/>
-      <w:bookmarkStart w:id="95" w:name="_Toc57820522"/>
-      <w:bookmarkStart w:id="96" w:name="_Toc57821855"/>
+      <w:bookmarkStart w:id="92" w:name="_Toc57820438"/>
+      <w:bookmarkStart w:id="93" w:name="_Toc57820480"/>
+      <w:bookmarkStart w:id="94" w:name="_Toc57820522"/>
+      <w:bookmarkStart w:id="95" w:name="_Toc57821855"/>
       <w:r>
         <w:rPr>
           <w:rFonts w:ascii="Arial" w:hAnsi="Arial" w:cs="Arial"/>
           <w:b/>
           <w:bCs/>
+          <w:noProof/>
           <w:color w:val="auto"/>
           <w:sz w:val="22"/>
           <w:szCs w:val="22"/>
@@ -21921,10 +21960,10 @@
         </w:rPr>
         <w:t>Add Customer</w:t>
       </w:r>
+      <w:bookmarkEnd w:id="92"/>
       <w:bookmarkEnd w:id="93"/>
       <w:bookmarkEnd w:id="94"/>
       <w:bookmarkEnd w:id="95"/>
-      <w:bookmarkEnd w:id="96"/>
     </w:p>
     <w:p>
       <w:pPr>
@@ -22046,10 +22085,10 @@
           <w:szCs w:val="22"/>
         </w:rPr>
       </w:pPr>
-      <w:bookmarkStart w:id="97" w:name="_Toc57820439"/>
-      <w:bookmarkStart w:id="98" w:name="_Toc57820481"/>
-      <w:bookmarkStart w:id="99" w:name="_Toc57820523"/>
-      <w:bookmarkStart w:id="100" w:name="_Toc57821856"/>
+      <w:bookmarkStart w:id="96" w:name="_Toc57820439"/>
+      <w:bookmarkStart w:id="97" w:name="_Toc57820481"/>
+      <w:bookmarkStart w:id="98" w:name="_Toc57820523"/>
+      <w:bookmarkStart w:id="99" w:name="_Toc57821856"/>
       <w:r>
         <w:rPr>
           <w:rFonts w:ascii="Arial" w:hAnsi="Arial" w:cs="Arial"/>
@@ -22072,10 +22111,10 @@
         </w:rPr>
         <w:t>ent</w:t>
       </w:r>
+      <w:bookmarkEnd w:id="96"/>
       <w:bookmarkEnd w:id="97"/>
       <w:bookmarkEnd w:id="98"/>
       <w:bookmarkEnd w:id="99"/>
-      <w:bookmarkEnd w:id="100"/>
     </w:p>
     <w:p>
       <w:pPr>
@@ -22214,10 +22253,10 @@
           <w:szCs w:val="22"/>
         </w:rPr>
       </w:pPr>
-      <w:bookmarkStart w:id="101" w:name="_Toc57820440"/>
-      <w:bookmarkStart w:id="102" w:name="_Toc57820482"/>
-      <w:bookmarkStart w:id="103" w:name="_Toc57820524"/>
-      <w:bookmarkStart w:id="104" w:name="_Toc57821857"/>
+      <w:bookmarkStart w:id="100" w:name="_Toc57820440"/>
+      <w:bookmarkStart w:id="101" w:name="_Toc57820482"/>
+      <w:bookmarkStart w:id="102" w:name="_Toc57820524"/>
+      <w:bookmarkStart w:id="103" w:name="_Toc57821857"/>
       <w:r>
         <w:rPr>
           <w:rFonts w:ascii="Arial" w:hAnsi="Arial" w:cs="Arial"/>
@@ -22230,10 +22269,10 @@
         <w:lastRenderedPageBreak/>
         <w:t>Edit Customer</w:t>
       </w:r>
+      <w:bookmarkEnd w:id="100"/>
       <w:bookmarkEnd w:id="101"/>
       <w:bookmarkEnd w:id="102"/>
       <w:bookmarkEnd w:id="103"/>
-      <w:bookmarkEnd w:id="104"/>
     </w:p>
     <w:p>
       <w:pPr>
@@ -22483,10 +22522,10 @@
           <w:szCs w:val="22"/>
         </w:rPr>
       </w:pPr>
-      <w:bookmarkStart w:id="105" w:name="_Toc57820441"/>
-      <w:bookmarkStart w:id="106" w:name="_Toc57820483"/>
-      <w:bookmarkStart w:id="107" w:name="_Toc57820525"/>
-      <w:bookmarkStart w:id="108" w:name="_Toc57821858"/>
+      <w:bookmarkStart w:id="104" w:name="_Toc57820441"/>
+      <w:bookmarkStart w:id="105" w:name="_Toc57820483"/>
+      <w:bookmarkStart w:id="106" w:name="_Toc57820525"/>
+      <w:bookmarkStart w:id="107" w:name="_Toc57821858"/>
       <w:r>
         <w:rPr>
           <w:rFonts w:ascii="Arial" w:hAnsi="Arial" w:cs="Arial"/>
@@ -22498,16 +22537,17 @@
         </w:rPr>
         <w:t>Device Order</w:t>
       </w:r>
+      <w:bookmarkEnd w:id="104"/>
       <w:bookmarkEnd w:id="105"/>
       <w:bookmarkEnd w:id="106"/>
       <w:bookmarkEnd w:id="107"/>
-      <w:bookmarkEnd w:id="108"/>
     </w:p>
     <w:p>
       <w:r>
         <w:rPr>
           <w:b/>
           <w:bCs/>
+          <w:noProof/>
           <w:color w:val="auto"/>
           <w:sz w:val="22"/>
           <w:szCs w:val="22"/>
@@ -22731,15 +22771,16 @@
           <w:szCs w:val="22"/>
         </w:rPr>
       </w:pPr>
-      <w:bookmarkStart w:id="109" w:name="_Toc57820442"/>
-      <w:bookmarkStart w:id="110" w:name="_Toc57820484"/>
-      <w:bookmarkStart w:id="111" w:name="_Toc57820526"/>
-      <w:bookmarkStart w:id="112" w:name="_Toc57821859"/>
+      <w:bookmarkStart w:id="108" w:name="_Toc57820442"/>
+      <w:bookmarkStart w:id="109" w:name="_Toc57820484"/>
+      <w:bookmarkStart w:id="110" w:name="_Toc57820526"/>
+      <w:bookmarkStart w:id="111" w:name="_Toc57821859"/>
       <w:r>
         <w:rPr>
           <w:rFonts w:ascii="Arial" w:hAnsi="Arial" w:cs="Arial"/>
           <w:b/>
           <w:bCs/>
+          <w:noProof/>
           <w:color w:val="auto"/>
           <w:sz w:val="22"/>
           <w:szCs w:val="22"/>
@@ -22821,10 +22862,10 @@
         </w:rPr>
         <w:t>Create Device</w:t>
       </w:r>
+      <w:bookmarkEnd w:id="108"/>
       <w:bookmarkEnd w:id="109"/>
       <w:bookmarkEnd w:id="110"/>
       <w:bookmarkEnd w:id="111"/>
-      <w:bookmarkEnd w:id="112"/>
     </w:p>
     <w:p/>
     <w:p/>
@@ -22938,10 +22979,10 @@
           <w:szCs w:val="22"/>
         </w:rPr>
       </w:pPr>
-      <w:bookmarkStart w:id="113" w:name="_Toc57820443"/>
-      <w:bookmarkStart w:id="114" w:name="_Toc57820485"/>
-      <w:bookmarkStart w:id="115" w:name="_Toc57820527"/>
-      <w:bookmarkStart w:id="116" w:name="_Toc57821860"/>
+      <w:bookmarkStart w:id="112" w:name="_Toc57820443"/>
+      <w:bookmarkStart w:id="113" w:name="_Toc57820485"/>
+      <w:bookmarkStart w:id="114" w:name="_Toc57820527"/>
+      <w:bookmarkStart w:id="115" w:name="_Toc57821860"/>
       <w:r>
         <w:rPr>
           <w:rFonts w:ascii="Arial" w:hAnsi="Arial" w:cs="Arial"/>
@@ -22964,16 +23005,17 @@
         </w:rPr>
         <w:t>evice Manager</w:t>
       </w:r>
+      <w:bookmarkEnd w:id="112"/>
       <w:bookmarkEnd w:id="113"/>
       <w:bookmarkEnd w:id="114"/>
       <w:bookmarkEnd w:id="115"/>
-      <w:bookmarkEnd w:id="116"/>
     </w:p>
     <w:p>
       <w:r>
         <w:rPr>
           <w:b/>
           <w:bCs/>
+          <w:noProof/>
           <w:color w:val="auto"/>
           <w:sz w:val="22"/>
           <w:szCs w:val="22"/>
@@ -23191,10 +23233,10 @@
           <w:szCs w:val="22"/>
         </w:rPr>
       </w:pPr>
-      <w:bookmarkStart w:id="117" w:name="_Toc57820444"/>
-      <w:bookmarkStart w:id="118" w:name="_Toc57820486"/>
-      <w:bookmarkStart w:id="119" w:name="_Toc57820528"/>
-      <w:bookmarkStart w:id="120" w:name="_Toc57821861"/>
+      <w:bookmarkStart w:id="116" w:name="_Toc57820444"/>
+      <w:bookmarkStart w:id="117" w:name="_Toc57820486"/>
+      <w:bookmarkStart w:id="118" w:name="_Toc57820528"/>
+      <w:bookmarkStart w:id="119" w:name="_Toc57821861"/>
       <w:r>
         <w:rPr>
           <w:rFonts w:ascii="Arial" w:hAnsi="Arial" w:cs="Arial"/>
@@ -23207,10 +23249,10 @@
         <w:lastRenderedPageBreak/>
         <w:t>Edit Device</w:t>
       </w:r>
+      <w:bookmarkEnd w:id="116"/>
       <w:bookmarkEnd w:id="117"/>
       <w:bookmarkEnd w:id="118"/>
       <w:bookmarkEnd w:id="119"/>
-      <w:bookmarkEnd w:id="120"/>
     </w:p>
     <w:p>
       <w:pPr>
@@ -23224,6 +23266,7 @@
         <w:rPr>
           <w:b/>
           <w:bCs/>
+          <w:noProof/>
           <w:color w:val="auto"/>
           <w:sz w:val="22"/>
           <w:szCs w:val="22"/>
@@ -23337,15 +23380,7 @@
           <w:sz w:val="22"/>
           <w:szCs w:val="22"/>
         </w:rPr>
-        <w:t xml:space="preserve">System </w:t>
-      </w:r>
-      <w:r>
-        <w:rPr>
-          <w:bCs/>
-          <w:sz w:val="22"/>
-          <w:szCs w:val="22"/>
-        </w:rPr>
-        <w:t>hinterlegtes</w:t>
+        <w:t>System hinterlegtes</w:t>
       </w:r>
     </w:p>
     <w:p>
@@ -23431,9 +23466,9 @@
           <w:szCs w:val="22"/>
         </w:rPr>
       </w:pPr>
-      <w:bookmarkStart w:id="121" w:name="_Toc57820445"/>
-      <w:bookmarkStart w:id="122" w:name="_Toc57820487"/>
-      <w:bookmarkStart w:id="123" w:name="_Toc57820529"/>
+      <w:bookmarkStart w:id="120" w:name="_Toc57820445"/>
+      <w:bookmarkStart w:id="121" w:name="_Toc57820487"/>
+      <w:bookmarkStart w:id="122" w:name="_Toc57820529"/>
     </w:p>
     <w:p>
       <w:pPr>
@@ -23481,7 +23516,7 @@
           <w:szCs w:val="22"/>
         </w:rPr>
       </w:pPr>
-      <w:bookmarkStart w:id="124" w:name="_Toc57821862"/>
+      <w:bookmarkStart w:id="123" w:name="_Toc57821862"/>
       <w:r>
         <w:rPr>
           <w:rFonts w:ascii="Arial" w:hAnsi="Arial" w:cs="Arial"/>
@@ -23505,10 +23540,10 @@
         </w:rPr>
         <w:t>Offer</w:t>
       </w:r>
+      <w:bookmarkEnd w:id="120"/>
       <w:bookmarkEnd w:id="121"/>
       <w:bookmarkEnd w:id="122"/>
       <w:bookmarkEnd w:id="123"/>
-      <w:bookmarkEnd w:id="124"/>
       <w:proofErr w:type="spellEnd"/>
     </w:p>
     <w:p>
@@ -23525,6 +23560,7 @@
         <w:rPr>
           <w:b/>
           <w:bCs/>
+          <w:noProof/>
           <w:color w:val="auto"/>
           <w:sz w:val="22"/>
           <w:szCs w:val="22"/>
@@ -23739,10 +23775,10 @@
           <w:szCs w:val="22"/>
         </w:rPr>
       </w:pPr>
-      <w:bookmarkStart w:id="125" w:name="_Toc57820446"/>
-      <w:bookmarkStart w:id="126" w:name="_Toc57820488"/>
-      <w:bookmarkStart w:id="127" w:name="_Toc57820530"/>
-      <w:bookmarkStart w:id="128" w:name="_Toc57821863"/>
+      <w:bookmarkStart w:id="124" w:name="_Toc57820446"/>
+      <w:bookmarkStart w:id="125" w:name="_Toc57820488"/>
+      <w:bookmarkStart w:id="126" w:name="_Toc57820530"/>
+      <w:bookmarkStart w:id="127" w:name="_Toc57821863"/>
       <w:proofErr w:type="spellStart"/>
       <w:r>
         <w:rPr>
@@ -23768,10 +23804,10 @@
         </w:rPr>
         <w:t xml:space="preserve"> Management</w:t>
       </w:r>
+      <w:bookmarkEnd w:id="124"/>
       <w:bookmarkEnd w:id="125"/>
       <w:bookmarkEnd w:id="126"/>
       <w:bookmarkEnd w:id="127"/>
-      <w:bookmarkEnd w:id="128"/>
       <w:r>
         <w:rPr>
           <w:rFonts w:ascii="Arial" w:hAnsi="Arial" w:cs="Arial"/>
@@ -23798,6 +23834,7 @@
         <w:rPr>
           <w:b/>
           <w:bCs/>
+          <w:noProof/>
           <w:color w:val="auto"/>
           <w:sz w:val="22"/>
           <w:szCs w:val="22"/>
@@ -24035,10 +24072,10 @@
           <w:szCs w:val="22"/>
         </w:rPr>
       </w:pPr>
-      <w:bookmarkStart w:id="129" w:name="_Toc57820447"/>
-      <w:bookmarkStart w:id="130" w:name="_Toc57820489"/>
-      <w:bookmarkStart w:id="131" w:name="_Toc57820531"/>
-      <w:bookmarkStart w:id="132" w:name="_Toc57821864"/>
+      <w:bookmarkStart w:id="128" w:name="_Toc57820447"/>
+      <w:bookmarkStart w:id="129" w:name="_Toc57820489"/>
+      <w:bookmarkStart w:id="130" w:name="_Toc57820531"/>
+      <w:bookmarkStart w:id="131" w:name="_Toc57821864"/>
       <w:r>
         <w:rPr>
           <w:rFonts w:ascii="Arial" w:hAnsi="Arial" w:cs="Arial"/>
@@ -24050,10 +24087,10 @@
         </w:rPr>
         <w:t>Create Order</w:t>
       </w:r>
+      <w:bookmarkEnd w:id="128"/>
       <w:bookmarkEnd w:id="129"/>
       <w:bookmarkEnd w:id="130"/>
       <w:bookmarkEnd w:id="131"/>
-      <w:bookmarkEnd w:id="132"/>
     </w:p>
     <w:p>
       <w:pPr>
@@ -24069,6 +24106,7 @@
         <w:rPr>
           <w:b/>
           <w:bCs/>
+          <w:noProof/>
           <w:color w:val="auto"/>
           <w:sz w:val="22"/>
           <w:szCs w:val="22"/>
@@ -24275,15 +24313,16 @@
           <w:szCs w:val="22"/>
         </w:rPr>
       </w:pPr>
-      <w:bookmarkStart w:id="133" w:name="_Toc57820448"/>
-      <w:bookmarkStart w:id="134" w:name="_Toc57820490"/>
-      <w:bookmarkStart w:id="135" w:name="_Toc57820532"/>
-      <w:bookmarkStart w:id="136" w:name="_Toc57821865"/>
+      <w:bookmarkStart w:id="132" w:name="_Toc57820448"/>
+      <w:bookmarkStart w:id="133" w:name="_Toc57820490"/>
+      <w:bookmarkStart w:id="134" w:name="_Toc57820532"/>
+      <w:bookmarkStart w:id="135" w:name="_Toc57821865"/>
       <w:r>
         <w:rPr>
           <w:rFonts w:ascii="Arial" w:hAnsi="Arial" w:cs="Arial"/>
           <w:b/>
           <w:bCs/>
+          <w:noProof/>
           <w:color w:val="auto"/>
           <w:sz w:val="22"/>
           <w:szCs w:val="22"/>
@@ -24365,10 +24404,10 @@
         </w:rPr>
         <w:t>Order Management</w:t>
       </w:r>
+      <w:bookmarkEnd w:id="132"/>
       <w:bookmarkEnd w:id="133"/>
       <w:bookmarkEnd w:id="134"/>
       <w:bookmarkEnd w:id="135"/>
-      <w:bookmarkEnd w:id="136"/>
     </w:p>
     <w:p/>
     <w:p>
@@ -24516,10 +24555,10 @@
           <w:szCs w:val="22"/>
         </w:rPr>
       </w:pPr>
-      <w:bookmarkStart w:id="137" w:name="_Toc57820449"/>
-      <w:bookmarkStart w:id="138" w:name="_Toc57820491"/>
-      <w:bookmarkStart w:id="139" w:name="_Toc57820533"/>
-      <w:bookmarkStart w:id="140" w:name="_Toc57821866"/>
+      <w:bookmarkStart w:id="136" w:name="_Toc57820449"/>
+      <w:bookmarkStart w:id="137" w:name="_Toc57820491"/>
+      <w:bookmarkStart w:id="138" w:name="_Toc57820533"/>
+      <w:bookmarkStart w:id="139" w:name="_Toc57821866"/>
       <w:r>
         <w:rPr>
           <w:rFonts w:ascii="Arial" w:hAnsi="Arial" w:cs="Arial"/>
@@ -24543,10 +24582,10 @@
         </w:rPr>
         <w:t>Invoice</w:t>
       </w:r>
+      <w:bookmarkEnd w:id="136"/>
       <w:bookmarkEnd w:id="137"/>
       <w:bookmarkEnd w:id="138"/>
       <w:bookmarkEnd w:id="139"/>
-      <w:bookmarkEnd w:id="140"/>
       <w:proofErr w:type="spellEnd"/>
     </w:p>
     <w:p>
@@ -24563,6 +24602,7 @@
         <w:rPr>
           <w:b/>
           <w:bCs/>
+          <w:noProof/>
           <w:color w:val="auto"/>
           <w:sz w:val="22"/>
           <w:szCs w:val="22"/>
@@ -24757,10 +24797,10 @@
           <w:szCs w:val="22"/>
         </w:rPr>
       </w:pPr>
-      <w:bookmarkStart w:id="141" w:name="_Toc57820450"/>
-      <w:bookmarkStart w:id="142" w:name="_Toc57820492"/>
-      <w:bookmarkStart w:id="143" w:name="_Toc57820534"/>
-      <w:bookmarkStart w:id="144" w:name="_Toc57821867"/>
+      <w:bookmarkStart w:id="140" w:name="_Toc57820450"/>
+      <w:bookmarkStart w:id="141" w:name="_Toc57820492"/>
+      <w:bookmarkStart w:id="142" w:name="_Toc57820534"/>
+      <w:bookmarkStart w:id="143" w:name="_Toc57821867"/>
       <w:proofErr w:type="spellStart"/>
       <w:r>
         <w:rPr>
@@ -24786,16 +24826,17 @@
         </w:rPr>
         <w:t xml:space="preserve"> Management</w:t>
       </w:r>
+      <w:bookmarkEnd w:id="140"/>
       <w:bookmarkEnd w:id="141"/>
       <w:bookmarkEnd w:id="142"/>
       <w:bookmarkEnd w:id="143"/>
-      <w:bookmarkEnd w:id="144"/>
     </w:p>
     <w:p>
       <w:r>
         <w:rPr>
           <w:b/>
           <w:bCs/>
+          <w:noProof/>
           <w:color w:val="auto"/>
           <w:sz w:val="22"/>
           <w:szCs w:val="22"/>
@@ -25019,10 +25060,10 @@
           <w:szCs w:val="22"/>
         </w:rPr>
       </w:pPr>
-      <w:bookmarkStart w:id="145" w:name="_Toc57820451"/>
-      <w:bookmarkStart w:id="146" w:name="_Toc57820493"/>
-      <w:bookmarkStart w:id="147" w:name="_Toc57820535"/>
-      <w:bookmarkStart w:id="148" w:name="_Toc57821868"/>
+      <w:bookmarkStart w:id="144" w:name="_Toc57820451"/>
+      <w:bookmarkStart w:id="145" w:name="_Toc57820493"/>
+      <w:bookmarkStart w:id="146" w:name="_Toc57820535"/>
+      <w:bookmarkStart w:id="147" w:name="_Toc57821868"/>
       <w:proofErr w:type="spellStart"/>
       <w:r>
         <w:rPr>
@@ -25035,10 +25076,10 @@
         </w:rPr>
         <w:t>Reportings</w:t>
       </w:r>
+      <w:bookmarkEnd w:id="144"/>
       <w:bookmarkEnd w:id="145"/>
       <w:bookmarkEnd w:id="146"/>
       <w:bookmarkEnd w:id="147"/>
-      <w:bookmarkEnd w:id="148"/>
       <w:proofErr w:type="spellEnd"/>
     </w:p>
     <w:p>
@@ -25046,6 +25087,7 @@
         <w:rPr>
           <w:b/>
           <w:bCs/>
+          <w:noProof/>
           <w:color w:val="auto"/>
           <w:sz w:val="22"/>
           <w:szCs w:val="22"/>
@@ -25250,10 +25292,10 @@
           <w:szCs w:val="22"/>
         </w:rPr>
       </w:pPr>
+      <w:bookmarkStart w:id="148" w:name="_Toc57821869"/>
       <w:bookmarkStart w:id="149" w:name="_Toc57820452"/>
       <w:bookmarkStart w:id="150" w:name="_Toc57820494"/>
       <w:bookmarkStart w:id="151" w:name="_Toc57820536"/>
-      <w:bookmarkStart w:id="152" w:name="_Toc57821869"/>
       <w:r>
         <w:rPr>
           <w:rFonts w:ascii="Arial" w:hAnsi="Arial" w:cs="Arial"/>
@@ -25266,7 +25308,7 @@
         <w:lastRenderedPageBreak/>
         <w:t>User Management</w:t>
       </w:r>
-      <w:bookmarkEnd w:id="152"/>
+      <w:bookmarkEnd w:id="148"/>
     </w:p>
     <w:bookmarkEnd w:id="149"/>
     <w:bookmarkEnd w:id="150"/>
@@ -25282,6 +25324,9 @@
         </w:rPr>
       </w:pPr>
       <w:r>
+        <w:rPr>
+          <w:noProof/>
+        </w:rPr>
         <w:drawing>
           <wp:anchor distT="0" distB="0" distL="114300" distR="114300" simplePos="0" relativeHeight="251685888" behindDoc="1" locked="0" layoutInCell="1" allowOverlap="1" wp14:anchorId="26FEBF70" wp14:editId="0D6D3CDB">
             <wp:simplePos x="0" y="0"/>
@@ -25579,10 +25624,10 @@
           <w:szCs w:val="22"/>
         </w:rPr>
       </w:pPr>
-      <w:bookmarkStart w:id="153" w:name="_Toc57820453"/>
-      <w:bookmarkStart w:id="154" w:name="_Toc57820495"/>
-      <w:bookmarkStart w:id="155" w:name="_Toc57820537"/>
-      <w:bookmarkStart w:id="156" w:name="_Toc57821870"/>
+      <w:bookmarkStart w:id="152" w:name="_Toc57820453"/>
+      <w:bookmarkStart w:id="153" w:name="_Toc57820495"/>
+      <w:bookmarkStart w:id="154" w:name="_Toc57820537"/>
+      <w:bookmarkStart w:id="155" w:name="_Toc57821870"/>
       <w:r>
         <w:rPr>
           <w:rFonts w:ascii="Arial" w:hAnsi="Arial" w:cs="Arial"/>
@@ -25606,10 +25651,10 @@
         </w:rPr>
         <w:t>stiken</w:t>
       </w:r>
+      <w:bookmarkEnd w:id="152"/>
       <w:bookmarkEnd w:id="153"/>
       <w:bookmarkEnd w:id="154"/>
       <w:bookmarkEnd w:id="155"/>
-      <w:bookmarkEnd w:id="156"/>
     </w:p>
     <w:p>
       <w:pPr>
@@ -25665,10 +25710,10 @@
           <w:szCs w:val="22"/>
         </w:rPr>
       </w:pPr>
-      <w:bookmarkStart w:id="157" w:name="_Toc57820454"/>
-      <w:bookmarkStart w:id="158" w:name="_Toc57820496"/>
-      <w:bookmarkStart w:id="159" w:name="_Toc57820538"/>
-      <w:bookmarkStart w:id="160" w:name="_Toc57821871"/>
+      <w:bookmarkStart w:id="156" w:name="_Toc57820454"/>
+      <w:bookmarkStart w:id="157" w:name="_Toc57820496"/>
+      <w:bookmarkStart w:id="158" w:name="_Toc57820538"/>
+      <w:bookmarkStart w:id="159" w:name="_Toc57821871"/>
       <w:r>
         <w:rPr>
           <w:rFonts w:ascii="Arial" w:hAnsi="Arial" w:cs="Arial"/>
@@ -25680,10 +25725,10 @@
         </w:rPr>
         <w:t>Systemumgebung</w:t>
       </w:r>
+      <w:bookmarkEnd w:id="156"/>
       <w:bookmarkEnd w:id="157"/>
       <w:bookmarkEnd w:id="158"/>
       <w:bookmarkEnd w:id="159"/>
-      <w:bookmarkEnd w:id="160"/>
     </w:p>
     <w:p>
       <w:pPr>
@@ -25933,10 +25978,10 @@
           <w:szCs w:val="22"/>
         </w:rPr>
       </w:pPr>
-      <w:bookmarkStart w:id="161" w:name="_Toc57820455"/>
-      <w:bookmarkStart w:id="162" w:name="_Toc57820497"/>
-      <w:bookmarkStart w:id="163" w:name="_Toc57820539"/>
-      <w:bookmarkStart w:id="164" w:name="_Toc57821872"/>
+      <w:bookmarkStart w:id="160" w:name="_Toc57820455"/>
+      <w:bookmarkStart w:id="161" w:name="_Toc57820497"/>
+      <w:bookmarkStart w:id="162" w:name="_Toc57820539"/>
+      <w:bookmarkStart w:id="163" w:name="_Toc57821872"/>
       <w:r>
         <w:rPr>
           <w:rFonts w:ascii="Arial" w:hAnsi="Arial" w:cs="Arial"/>
@@ -25948,10 +25993,10 @@
         </w:rPr>
         <w:t>Nicht-funktionale Anforderungen</w:t>
       </w:r>
+      <w:bookmarkEnd w:id="160"/>
       <w:bookmarkEnd w:id="161"/>
       <w:bookmarkEnd w:id="162"/>
       <w:bookmarkEnd w:id="163"/>
-      <w:bookmarkEnd w:id="164"/>
     </w:p>
     <w:p>
       <w:pPr>
@@ -26090,10 +26135,10 @@
           <w:szCs w:val="22"/>
         </w:rPr>
       </w:pPr>
-      <w:bookmarkStart w:id="165" w:name="_Toc57820456"/>
-      <w:bookmarkStart w:id="166" w:name="_Toc57820498"/>
-      <w:bookmarkStart w:id="167" w:name="_Toc57820540"/>
-      <w:bookmarkStart w:id="168" w:name="_Toc57821873"/>
+      <w:bookmarkStart w:id="164" w:name="_Toc57820456"/>
+      <w:bookmarkStart w:id="165" w:name="_Toc57820498"/>
+      <w:bookmarkStart w:id="166" w:name="_Toc57820540"/>
+      <w:bookmarkStart w:id="167" w:name="_Toc57821873"/>
       <w:r>
         <w:rPr>
           <w:rFonts w:ascii="Arial" w:hAnsi="Arial" w:cs="Arial"/>
@@ -26106,10 +26151,10 @@
         <w:lastRenderedPageBreak/>
         <w:t>Offene Fragen</w:t>
       </w:r>
+      <w:bookmarkEnd w:id="164"/>
       <w:bookmarkEnd w:id="165"/>
       <w:bookmarkEnd w:id="166"/>
       <w:bookmarkEnd w:id="167"/>
-      <w:bookmarkEnd w:id="168"/>
     </w:p>
     <w:p>
       <w:pPr>
@@ -26485,7 +26530,7 @@
 </file>
 
 <file path=word/endnotes.xml><?xml version="1.0" encoding="utf-8"?>
-<w:endnotes xmlns:wpc="http://schemas.microsoft.com/office/word/2010/wordprocessingCanvas" xmlns:cx="http://schemas.microsoft.com/office/drawing/2014/chartex" xmlns:cx1="http://schemas.microsoft.com/office/drawing/2015/9/8/chartex" xmlns:cx2="http://schemas.microsoft.com/office/drawing/2015/10/21/chartex" xmlns:cx3="http://schemas.microsoft.com/office/drawing/2016/5/9/chartex" xmlns:cx4="http://schemas.microsoft.com/office/drawing/2016/5/10/chartex" xmlns:cx5="http://schemas.microsoft.com/office/drawing/2016/5/11/chartex" xmlns:cx6="http://schemas.microsoft.com/office/drawing/2016/5/12/chartex" xmlns:cx7="http://schemas.microsoft.com/office/drawing/2016/5/13/chartex" xmlns:cx8="http://schemas.microsoft.com/office/drawing/2016/5/14/chartex" xmlns:mc="http://schemas.openxmlformats.org/markup-compatibility/2006" xmlns:aink="http://schemas.microsoft.com/office/drawing/2016/ink" xmlns:am3d="http://schemas.microsoft.com/office/drawing/2017/model3d" xmlns:o="urn:schemas-microsoft-com:office:office" xmlns:r="http://schemas.openxmlformats.org/officeDocument/2006/relationships" xmlns:m="http://schemas.openxmlformats.org/officeDocument/2006/math" xmlns:v="urn:schemas-microsoft-com:vml" xmlns:wp14="http://schemas.microsoft.com/office/word/2010/wordprocessingDrawing" xmlns:wp="http://schemas.openxmlformats.org/drawingml/2006/wordprocessingDrawing" xmlns:w10="urn:schemas-microsoft-com:office:word" xmlns:w="http://schemas.openxmlformats.org/wordprocessingml/2006/main" xmlns:w14="http://schemas.microsoft.com/office/word/2010/wordml" xmlns:w15="http://schemas.microsoft.com/office/word/2012/wordml" xmlns:w16cid="http://schemas.microsoft.com/office/word/2016/wordml/cid" xmlns:w16se="http://schemas.microsoft.com/office/word/2015/wordml/symex" xmlns:wpg="http://schemas.microsoft.com/office/word/2010/wordprocessingGroup" xmlns:wpi="http://schemas.microsoft.com/office/word/2010/wordprocessingInk" xmlns:wne="http://schemas.microsoft.com/office/word/2006/wordml" xmlns:wps="http://schemas.microsoft.com/office/word/2010/wordprocessingShape" mc:Ignorable="w14 w15 w16se w16cid wp14">
+<w:endnotes xmlns:wpc="http://schemas.microsoft.com/office/word/2010/wordprocessingCanvas" xmlns:cx="http://schemas.microsoft.com/office/drawing/2014/chartex" xmlns:cx1="http://schemas.microsoft.com/office/drawing/2015/9/8/chartex" xmlns:cx2="http://schemas.microsoft.com/office/drawing/2015/10/21/chartex" xmlns:cx3="http://schemas.microsoft.com/office/drawing/2016/5/9/chartex" xmlns:cx4="http://schemas.microsoft.com/office/drawing/2016/5/10/chartex" xmlns:cx5="http://schemas.microsoft.com/office/drawing/2016/5/11/chartex" xmlns:cx6="http://schemas.microsoft.com/office/drawing/2016/5/12/chartex" xmlns:cx7="http://schemas.microsoft.com/office/drawing/2016/5/13/chartex" xmlns:cx8="http://schemas.microsoft.com/office/drawing/2016/5/14/chartex" xmlns:mc="http://schemas.openxmlformats.org/markup-compatibility/2006" xmlns:aink="http://schemas.microsoft.com/office/drawing/2016/ink" xmlns:am3d="http://schemas.microsoft.com/office/drawing/2017/model3d" xmlns:o="urn:schemas-microsoft-com:office:office" xmlns:r="http://schemas.openxmlformats.org/officeDocument/2006/relationships" xmlns:m="http://schemas.openxmlformats.org/officeDocument/2006/math" xmlns:v="urn:schemas-microsoft-com:vml" xmlns:wp14="http://schemas.microsoft.com/office/word/2010/wordprocessingDrawing" xmlns:wp="http://schemas.openxmlformats.org/drawingml/2006/wordprocessingDrawing" xmlns:w10="urn:schemas-microsoft-com:office:word" xmlns:w="http://schemas.openxmlformats.org/wordprocessingml/2006/main" xmlns:w14="http://schemas.microsoft.com/office/word/2010/wordml" xmlns:w15="http://schemas.microsoft.com/office/word/2012/wordml" xmlns:w16cex="http://schemas.microsoft.com/office/word/2018/wordml/cex" xmlns:w16cid="http://schemas.microsoft.com/office/word/2016/wordml/cid" xmlns:w16="http://schemas.microsoft.com/office/word/2018/wordml" xmlns:w16se="http://schemas.microsoft.com/office/word/2015/wordml/symex" xmlns:wpg="http://schemas.microsoft.com/office/word/2010/wordprocessingGroup" xmlns:wpi="http://schemas.microsoft.com/office/word/2010/wordprocessingInk" xmlns:wne="http://schemas.microsoft.com/office/word/2006/wordml" xmlns:wps="http://schemas.microsoft.com/office/word/2010/wordprocessingShape" mc:Ignorable="w14 w15 w16se w16cid w16 w16cex wp14">
   <w:endnote w:type="separator" w:id="-1">
     <w:p>
       <w:pPr>
@@ -26510,7 +26555,7 @@
 </file>
 
 <file path=word/footer1.xml><?xml version="1.0" encoding="utf-8"?>
-<w:ftr xmlns:wpc="http://schemas.microsoft.com/office/word/2010/wordprocessingCanvas" xmlns:cx="http://schemas.microsoft.com/office/drawing/2014/chartex" xmlns:cx1="http://schemas.microsoft.com/office/drawing/2015/9/8/chartex" xmlns:cx2="http://schemas.microsoft.com/office/drawing/2015/10/21/chartex" xmlns:cx3="http://schemas.microsoft.com/office/drawing/2016/5/9/chartex" xmlns:cx4="http://schemas.microsoft.com/office/drawing/2016/5/10/chartex" xmlns:cx5="http://schemas.microsoft.com/office/drawing/2016/5/11/chartex" xmlns:cx6="http://schemas.microsoft.com/office/drawing/2016/5/12/chartex" xmlns:cx7="http://schemas.microsoft.com/office/drawing/2016/5/13/chartex" xmlns:cx8="http://schemas.microsoft.com/office/drawing/2016/5/14/chartex" xmlns:mc="http://schemas.openxmlformats.org/markup-compatibility/2006" xmlns:aink="http://schemas.microsoft.com/office/drawing/2016/ink" xmlns:am3d="http://schemas.microsoft.com/office/drawing/2017/model3d" xmlns:o="urn:schemas-microsoft-com:office:office" xmlns:r="http://schemas.openxmlformats.org/officeDocument/2006/relationships" xmlns:m="http://schemas.openxmlformats.org/officeDocument/2006/math" xmlns:v="urn:schemas-microsoft-com:vml" xmlns:wp14="http://schemas.microsoft.com/office/word/2010/wordprocessingDrawing" xmlns:wp="http://schemas.openxmlformats.org/drawingml/2006/wordprocessingDrawing" xmlns:w10="urn:schemas-microsoft-com:office:word" xmlns:w="http://schemas.openxmlformats.org/wordprocessingml/2006/main" xmlns:w14="http://schemas.microsoft.com/office/word/2010/wordml" xmlns:w15="http://schemas.microsoft.com/office/word/2012/wordml" xmlns:w16cid="http://schemas.microsoft.com/office/word/2016/wordml/cid" xmlns:w16se="http://schemas.microsoft.com/office/word/2015/wordml/symex" xmlns:wpg="http://schemas.microsoft.com/office/word/2010/wordprocessingGroup" xmlns:wpi="http://schemas.microsoft.com/office/word/2010/wordprocessingInk" xmlns:wne="http://schemas.microsoft.com/office/word/2006/wordml" xmlns:wps="http://schemas.microsoft.com/office/word/2010/wordprocessingShape" mc:Ignorable="w14 w15 w16se w16cid wp14">
+<w:ftr xmlns:wpc="http://schemas.microsoft.com/office/word/2010/wordprocessingCanvas" xmlns:cx="http://schemas.microsoft.com/office/drawing/2014/chartex" xmlns:cx1="http://schemas.microsoft.com/office/drawing/2015/9/8/chartex" xmlns:cx2="http://schemas.microsoft.com/office/drawing/2015/10/21/chartex" xmlns:cx3="http://schemas.microsoft.com/office/drawing/2016/5/9/chartex" xmlns:cx4="http://schemas.microsoft.com/office/drawing/2016/5/10/chartex" xmlns:cx5="http://schemas.microsoft.com/office/drawing/2016/5/11/chartex" xmlns:cx6="http://schemas.microsoft.com/office/drawing/2016/5/12/chartex" xmlns:cx7="http://schemas.microsoft.com/office/drawing/2016/5/13/chartex" xmlns:cx8="http://schemas.microsoft.com/office/drawing/2016/5/14/chartex" xmlns:mc="http://schemas.openxmlformats.org/markup-compatibility/2006" xmlns:aink="http://schemas.microsoft.com/office/drawing/2016/ink" xmlns:am3d="http://schemas.microsoft.com/office/drawing/2017/model3d" xmlns:o="urn:schemas-microsoft-com:office:office" xmlns:r="http://schemas.openxmlformats.org/officeDocument/2006/relationships" xmlns:m="http://schemas.openxmlformats.org/officeDocument/2006/math" xmlns:v="urn:schemas-microsoft-com:vml" xmlns:wp14="http://schemas.microsoft.com/office/word/2010/wordprocessingDrawing" xmlns:wp="http://schemas.openxmlformats.org/drawingml/2006/wordprocessingDrawing" xmlns:w10="urn:schemas-microsoft-com:office:word" xmlns:w="http://schemas.openxmlformats.org/wordprocessingml/2006/main" xmlns:w14="http://schemas.microsoft.com/office/word/2010/wordml" xmlns:w15="http://schemas.microsoft.com/office/word/2012/wordml" xmlns:w16cex="http://schemas.microsoft.com/office/word/2018/wordml/cex" xmlns:w16cid="http://schemas.microsoft.com/office/word/2016/wordml/cid" xmlns:w16="http://schemas.microsoft.com/office/word/2018/wordml" xmlns:w16se="http://schemas.microsoft.com/office/word/2015/wordml/symex" xmlns:wpg="http://schemas.microsoft.com/office/word/2010/wordprocessingGroup" xmlns:wpi="http://schemas.microsoft.com/office/word/2010/wordprocessingInk" xmlns:wne="http://schemas.microsoft.com/office/word/2006/wordml" xmlns:wps="http://schemas.microsoft.com/office/word/2010/wordprocessingShape" mc:Ignorable="w14 w15 w16se w16cid w16 w16cex wp14">
   <w:sdt>
     <w:sdtPr>
       <w:id w:val="93138600"/>
@@ -26519,6 +26564,7 @@
         <w:docPartUnique/>
       </w:docPartObj>
     </w:sdtPr>
+    <w:sdtEndPr/>
     <w:sdtContent>
       <w:p>
         <w:pPr>
@@ -26552,7 +26598,7 @@
 </file>
 
 <file path=word/footer2.xml><?xml version="1.0" encoding="utf-8"?>
-<w:ftr xmlns:wpc="http://schemas.microsoft.com/office/word/2010/wordprocessingCanvas" xmlns:cx="http://schemas.microsoft.com/office/drawing/2014/chartex" xmlns:cx1="http://schemas.microsoft.com/office/drawing/2015/9/8/chartex" xmlns:cx2="http://schemas.microsoft.com/office/drawing/2015/10/21/chartex" xmlns:cx3="http://schemas.microsoft.com/office/drawing/2016/5/9/chartex" xmlns:cx4="http://schemas.microsoft.com/office/drawing/2016/5/10/chartex" xmlns:cx5="http://schemas.microsoft.com/office/drawing/2016/5/11/chartex" xmlns:cx6="http://schemas.microsoft.com/office/drawing/2016/5/12/chartex" xmlns:cx7="http://schemas.microsoft.com/office/drawing/2016/5/13/chartex" xmlns:cx8="http://schemas.microsoft.com/office/drawing/2016/5/14/chartex" xmlns:mc="http://schemas.openxmlformats.org/markup-compatibility/2006" xmlns:aink="http://schemas.microsoft.com/office/drawing/2016/ink" xmlns:am3d="http://schemas.microsoft.com/office/drawing/2017/model3d" xmlns:o="urn:schemas-microsoft-com:office:office" xmlns:r="http://schemas.openxmlformats.org/officeDocument/2006/relationships" xmlns:m="http://schemas.openxmlformats.org/officeDocument/2006/math" xmlns:v="urn:schemas-microsoft-com:vml" xmlns:wp14="http://schemas.microsoft.com/office/word/2010/wordprocessingDrawing" xmlns:wp="http://schemas.openxmlformats.org/drawingml/2006/wordprocessingDrawing" xmlns:w10="urn:schemas-microsoft-com:office:word" xmlns:w="http://schemas.openxmlformats.org/wordprocessingml/2006/main" xmlns:w14="http://schemas.microsoft.com/office/word/2010/wordml" xmlns:w15="http://schemas.microsoft.com/office/word/2012/wordml" xmlns:w16cid="http://schemas.microsoft.com/office/word/2016/wordml/cid" xmlns:w16se="http://schemas.microsoft.com/office/word/2015/wordml/symex" xmlns:wpg="http://schemas.microsoft.com/office/word/2010/wordprocessingGroup" xmlns:wpi="http://schemas.microsoft.com/office/word/2010/wordprocessingInk" xmlns:wne="http://schemas.microsoft.com/office/word/2006/wordml" xmlns:wps="http://schemas.microsoft.com/office/word/2010/wordprocessingShape" mc:Ignorable="w14 w15 w16se w16cid wp14">
+<w:ftr xmlns:wpc="http://schemas.microsoft.com/office/word/2010/wordprocessingCanvas" xmlns:cx="http://schemas.microsoft.com/office/drawing/2014/chartex" xmlns:cx1="http://schemas.microsoft.com/office/drawing/2015/9/8/chartex" xmlns:cx2="http://schemas.microsoft.com/office/drawing/2015/10/21/chartex" xmlns:cx3="http://schemas.microsoft.com/office/drawing/2016/5/9/chartex" xmlns:cx4="http://schemas.microsoft.com/office/drawing/2016/5/10/chartex" xmlns:cx5="http://schemas.microsoft.com/office/drawing/2016/5/11/chartex" xmlns:cx6="http://schemas.microsoft.com/office/drawing/2016/5/12/chartex" xmlns:cx7="http://schemas.microsoft.com/office/drawing/2016/5/13/chartex" xmlns:cx8="http://schemas.microsoft.com/office/drawing/2016/5/14/chartex" xmlns:mc="http://schemas.openxmlformats.org/markup-compatibility/2006" xmlns:aink="http://schemas.microsoft.com/office/drawing/2016/ink" xmlns:am3d="http://schemas.microsoft.com/office/drawing/2017/model3d" xmlns:o="urn:schemas-microsoft-com:office:office" xmlns:r="http://schemas.openxmlformats.org/officeDocument/2006/relationships" xmlns:m="http://schemas.openxmlformats.org/officeDocument/2006/math" xmlns:v="urn:schemas-microsoft-com:vml" xmlns:wp14="http://schemas.microsoft.com/office/word/2010/wordprocessingDrawing" xmlns:wp="http://schemas.openxmlformats.org/drawingml/2006/wordprocessingDrawing" xmlns:w10="urn:schemas-microsoft-com:office:word" xmlns:w="http://schemas.openxmlformats.org/wordprocessingml/2006/main" xmlns:w14="http://schemas.microsoft.com/office/word/2010/wordml" xmlns:w15="http://schemas.microsoft.com/office/word/2012/wordml" xmlns:w16cex="http://schemas.microsoft.com/office/word/2018/wordml/cex" xmlns:w16cid="http://schemas.microsoft.com/office/word/2016/wordml/cid" xmlns:w16="http://schemas.microsoft.com/office/word/2018/wordml" xmlns:w16se="http://schemas.microsoft.com/office/word/2015/wordml/symex" xmlns:wpg="http://schemas.microsoft.com/office/word/2010/wordprocessingGroup" xmlns:wpi="http://schemas.microsoft.com/office/word/2010/wordprocessingInk" xmlns:wne="http://schemas.microsoft.com/office/word/2006/wordml" xmlns:wps="http://schemas.microsoft.com/office/word/2010/wordprocessingShape" mc:Ignorable="w14 w15 w16se w16cid w16 w16cex wp14">
   <w:p>
     <w:pPr>
       <w:pStyle w:val="Fuzeile"/>
@@ -26568,7 +26614,7 @@
 </file>
 
 <file path=word/footnotes.xml><?xml version="1.0" encoding="utf-8"?>
-<w:footnotes xmlns:wpc="http://schemas.microsoft.com/office/word/2010/wordprocessingCanvas" xmlns:cx="http://schemas.microsoft.com/office/drawing/2014/chartex" xmlns:cx1="http://schemas.microsoft.com/office/drawing/2015/9/8/chartex" xmlns:cx2="http://schemas.microsoft.com/office/drawing/2015/10/21/chartex" xmlns:cx3="http://schemas.microsoft.com/office/drawing/2016/5/9/chartex" xmlns:cx4="http://schemas.microsoft.com/office/drawing/2016/5/10/chartex" xmlns:cx5="http://schemas.microsoft.com/office/drawing/2016/5/11/chartex" xmlns:cx6="http://schemas.microsoft.com/office/drawing/2016/5/12/chartex" xmlns:cx7="http://schemas.microsoft.com/office/drawing/2016/5/13/chartex" xmlns:cx8="http://schemas.microsoft.com/office/drawing/2016/5/14/chartex" xmlns:mc="http://schemas.openxmlformats.org/markup-compatibility/2006" xmlns:aink="http://schemas.microsoft.com/office/drawing/2016/ink" xmlns:am3d="http://schemas.microsoft.com/office/drawing/2017/model3d" xmlns:o="urn:schemas-microsoft-com:office:office" xmlns:r="http://schemas.openxmlformats.org/officeDocument/2006/relationships" xmlns:m="http://schemas.openxmlformats.org/officeDocument/2006/math" xmlns:v="urn:schemas-microsoft-com:vml" xmlns:wp14="http://schemas.microsoft.com/office/word/2010/wordprocessingDrawing" xmlns:wp="http://schemas.openxmlformats.org/drawingml/2006/wordprocessingDrawing" xmlns:w10="urn:schemas-microsoft-com:office:word" xmlns:w="http://schemas.openxmlformats.org/wordprocessingml/2006/main" xmlns:w14="http://schemas.microsoft.com/office/word/2010/wordml" xmlns:w15="http://schemas.microsoft.com/office/word/2012/wordml" xmlns:w16cid="http://schemas.microsoft.com/office/word/2016/wordml/cid" xmlns:w16se="http://schemas.microsoft.com/office/word/2015/wordml/symex" xmlns:wpg="http://schemas.microsoft.com/office/word/2010/wordprocessingGroup" xmlns:wpi="http://schemas.microsoft.com/office/word/2010/wordprocessingInk" xmlns:wne="http://schemas.microsoft.com/office/word/2006/wordml" xmlns:wps="http://schemas.microsoft.com/office/word/2010/wordprocessingShape" mc:Ignorable="w14 w15 w16se w16cid wp14">
+<w:footnotes xmlns:wpc="http://schemas.microsoft.com/office/word/2010/wordprocessingCanvas" xmlns:cx="http://schemas.microsoft.com/office/drawing/2014/chartex" xmlns:cx1="http://schemas.microsoft.com/office/drawing/2015/9/8/chartex" xmlns:cx2="http://schemas.microsoft.com/office/drawing/2015/10/21/chartex" xmlns:cx3="http://schemas.microsoft.com/office/drawing/2016/5/9/chartex" xmlns:cx4="http://schemas.microsoft.com/office/drawing/2016/5/10/chartex" xmlns:cx5="http://schemas.microsoft.com/office/drawing/2016/5/11/chartex" xmlns:cx6="http://schemas.microsoft.com/office/drawing/2016/5/12/chartex" xmlns:cx7="http://schemas.microsoft.com/office/drawing/2016/5/13/chartex" xmlns:cx8="http://schemas.microsoft.com/office/drawing/2016/5/14/chartex" xmlns:mc="http://schemas.openxmlformats.org/markup-compatibility/2006" xmlns:aink="http://schemas.microsoft.com/office/drawing/2016/ink" xmlns:am3d="http://schemas.microsoft.com/office/drawing/2017/model3d" xmlns:o="urn:schemas-microsoft-com:office:office" xmlns:r="http://schemas.openxmlformats.org/officeDocument/2006/relationships" xmlns:m="http://schemas.openxmlformats.org/officeDocument/2006/math" xmlns:v="urn:schemas-microsoft-com:vml" xmlns:wp14="http://schemas.microsoft.com/office/word/2010/wordprocessingDrawing" xmlns:wp="http://schemas.openxmlformats.org/drawingml/2006/wordprocessingDrawing" xmlns:w10="urn:schemas-microsoft-com:office:word" xmlns:w="http://schemas.openxmlformats.org/wordprocessingml/2006/main" xmlns:w14="http://schemas.microsoft.com/office/word/2010/wordml" xmlns:w15="http://schemas.microsoft.com/office/word/2012/wordml" xmlns:w16cex="http://schemas.microsoft.com/office/word/2018/wordml/cex" xmlns:w16cid="http://schemas.microsoft.com/office/word/2016/wordml/cid" xmlns:w16="http://schemas.microsoft.com/office/word/2018/wordml" xmlns:w16se="http://schemas.microsoft.com/office/word/2015/wordml/symex" xmlns:wpg="http://schemas.microsoft.com/office/word/2010/wordprocessingGroup" xmlns:wpi="http://schemas.microsoft.com/office/word/2010/wordprocessingInk" xmlns:wne="http://schemas.microsoft.com/office/word/2006/wordml" xmlns:wps="http://schemas.microsoft.com/office/word/2010/wordprocessingShape" mc:Ignorable="w14 w15 w16se w16cid w16 w16cex wp14">
   <w:footnote w:type="separator" w:id="-1">
     <w:p>
       <w:pPr>
@@ -26593,7 +26639,7 @@
 </file>
 
 <file path=word/numbering.xml><?xml version="1.0" encoding="utf-8"?>
-<w:numbering xmlns:wpc="http://schemas.microsoft.com/office/word/2010/wordprocessingCanvas" xmlns:cx="http://schemas.microsoft.com/office/drawing/2014/chartex" xmlns:cx1="http://schemas.microsoft.com/office/drawing/2015/9/8/chartex" xmlns:cx2="http://schemas.microsoft.com/office/drawing/2015/10/21/chartex" xmlns:cx3="http://schemas.microsoft.com/office/drawing/2016/5/9/chartex" xmlns:cx4="http://schemas.microsoft.com/office/drawing/2016/5/10/chartex" xmlns:cx5="http://schemas.microsoft.com/office/drawing/2016/5/11/chartex" xmlns:cx6="http://schemas.microsoft.com/office/drawing/2016/5/12/chartex" xmlns:cx7="http://schemas.microsoft.com/office/drawing/2016/5/13/chartex" xmlns:cx8="http://schemas.microsoft.com/office/drawing/2016/5/14/chartex" xmlns:mc="http://schemas.openxmlformats.org/markup-compatibility/2006" xmlns:aink="http://schemas.microsoft.com/office/drawing/2016/ink" xmlns:am3d="http://schemas.microsoft.com/office/drawing/2017/model3d" xmlns:o="urn:schemas-microsoft-com:office:office" xmlns:r="http://schemas.openxmlformats.org/officeDocument/2006/relationships" xmlns:m="http://schemas.openxmlformats.org/officeDocument/2006/math" xmlns:v="urn:schemas-microsoft-com:vml" xmlns:wp14="http://schemas.microsoft.com/office/word/2010/wordprocessingDrawing" xmlns:wp="http://schemas.openxmlformats.org/drawingml/2006/wordprocessingDrawing" xmlns:w10="urn:schemas-microsoft-com:office:word" xmlns:w="http://schemas.openxmlformats.org/wordprocessingml/2006/main" xmlns:w14="http://schemas.microsoft.com/office/word/2010/wordml" xmlns:w15="http://schemas.microsoft.com/office/word/2012/wordml" xmlns:w16cid="http://schemas.microsoft.com/office/word/2016/wordml/cid" xmlns:w16se="http://schemas.microsoft.com/office/word/2015/wordml/symex" xmlns:wpg="http://schemas.microsoft.com/office/word/2010/wordprocessingGroup" xmlns:wpi="http://schemas.microsoft.com/office/word/2010/wordprocessingInk" xmlns:wne="http://schemas.microsoft.com/office/word/2006/wordml" xmlns:wps="http://schemas.microsoft.com/office/word/2010/wordprocessingShape" mc:Ignorable="w14 w15 w16se w16cid wp14">
+<w:numbering xmlns:wpc="http://schemas.microsoft.com/office/word/2010/wordprocessingCanvas" xmlns:cx="http://schemas.microsoft.com/office/drawing/2014/chartex" xmlns:cx1="http://schemas.microsoft.com/office/drawing/2015/9/8/chartex" xmlns:cx2="http://schemas.microsoft.com/office/drawing/2015/10/21/chartex" xmlns:cx3="http://schemas.microsoft.com/office/drawing/2016/5/9/chartex" xmlns:cx4="http://schemas.microsoft.com/office/drawing/2016/5/10/chartex" xmlns:cx5="http://schemas.microsoft.com/office/drawing/2016/5/11/chartex" xmlns:cx6="http://schemas.microsoft.com/office/drawing/2016/5/12/chartex" xmlns:cx7="http://schemas.microsoft.com/office/drawing/2016/5/13/chartex" xmlns:cx8="http://schemas.microsoft.com/office/drawing/2016/5/14/chartex" xmlns:mc="http://schemas.openxmlformats.org/markup-compatibility/2006" xmlns:aink="http://schemas.microsoft.com/office/drawing/2016/ink" xmlns:am3d="http://schemas.microsoft.com/office/drawing/2017/model3d" xmlns:o="urn:schemas-microsoft-com:office:office" xmlns:r="http://schemas.openxmlformats.org/officeDocument/2006/relationships" xmlns:m="http://schemas.openxmlformats.org/officeDocument/2006/math" xmlns:v="urn:schemas-microsoft-com:vml" xmlns:wp14="http://schemas.microsoft.com/office/word/2010/wordprocessingDrawing" xmlns:wp="http://schemas.openxmlformats.org/drawingml/2006/wordprocessingDrawing" xmlns:w10="urn:schemas-microsoft-com:office:word" xmlns:w="http://schemas.openxmlformats.org/wordprocessingml/2006/main" xmlns:w14="http://schemas.microsoft.com/office/word/2010/wordml" xmlns:w15="http://schemas.microsoft.com/office/word/2012/wordml" xmlns:w16cex="http://schemas.microsoft.com/office/word/2018/wordml/cex" xmlns:w16cid="http://schemas.microsoft.com/office/word/2016/wordml/cid" xmlns:w16="http://schemas.microsoft.com/office/word/2018/wordml" xmlns:w16se="http://schemas.microsoft.com/office/word/2015/wordml/symex" xmlns:wpg="http://schemas.microsoft.com/office/word/2010/wordprocessingGroup" xmlns:wpi="http://schemas.microsoft.com/office/word/2010/wordprocessingInk" xmlns:wne="http://schemas.microsoft.com/office/word/2006/wordml" xmlns:wps="http://schemas.microsoft.com/office/word/2010/wordprocessingShape" mc:Ignorable="w14 w15 w16se w16cid w16 w16cex wp14">
   <w:abstractNum w:abstractNumId="0" w15:restartNumberingAfterBreak="0">
     <w:nsid w:val="034D596C"/>
     <w:multiLevelType w:val="multilevel"/>
@@ -30407,7 +30453,7 @@
 </file>
 
 <file path=word/styles.xml><?xml version="1.0" encoding="utf-8"?>
-<w:styles xmlns:mc="http://schemas.openxmlformats.org/markup-compatibility/2006" xmlns:r="http://schemas.openxmlformats.org/officeDocument/2006/relationships" xmlns:w="http://schemas.openxmlformats.org/wordprocessingml/2006/main" xmlns:w14="http://schemas.microsoft.com/office/word/2010/wordml" xmlns:w15="http://schemas.microsoft.com/office/word/2012/wordml" xmlns:w16cid="http://schemas.microsoft.com/office/word/2016/wordml/cid" xmlns:w16se="http://schemas.microsoft.com/office/word/2015/wordml/symex" mc:Ignorable="w14 w15 w16se w16cid">
+<w:styles xmlns:mc="http://schemas.openxmlformats.org/markup-compatibility/2006" xmlns:r="http://schemas.openxmlformats.org/officeDocument/2006/relationships" xmlns:w="http://schemas.openxmlformats.org/wordprocessingml/2006/main" xmlns:w14="http://schemas.microsoft.com/office/word/2010/wordml" xmlns:w15="http://schemas.microsoft.com/office/word/2012/wordml" xmlns:w16cex="http://schemas.microsoft.com/office/word/2018/wordml/cex" xmlns:w16cid="http://schemas.microsoft.com/office/word/2016/wordml/cid" xmlns:w16="http://schemas.microsoft.com/office/word/2018/wordml" xmlns:w16se="http://schemas.microsoft.com/office/word/2015/wordml/symex" mc:Ignorable="w14 w15 w16se w16cid w16 w16cex">
   <w:docDefaults>
     <w:rPrDefault>
       <w:rPr>
@@ -32336,6 +32382,12 @@
 </file>
 
 <file path=customXml/item1.xml><?xml version="1.0" encoding="utf-8"?>
+<p:properties xmlns:p="http://schemas.microsoft.com/office/2006/metadata/properties" xmlns:xsi="http://www.w3.org/2001/XMLSchema-instance" xmlns:pc="http://schemas.microsoft.com/office/infopath/2007/PartnerControls">
+  <documentManagement/>
+</p:properties>
+</file>
+
+<file path=customXml/item2.xml><?xml version="1.0" encoding="utf-8"?>
 <?mso-contentType ?>
 <FormTemplates xmlns="http://schemas.microsoft.com/sharepoint/v3/contenttype/forms">
   <Display>DocumentLibraryForm</Display>
@@ -32344,13 +32396,11 @@
 </FormTemplates>
 </file>
 
-<file path=customXml/item2.xml><?xml version="1.0" encoding="utf-8"?>
-<p:properties xmlns:p="http://schemas.microsoft.com/office/2006/metadata/properties" xmlns:xsi="http://www.w3.org/2001/XMLSchema-instance" xmlns:pc="http://schemas.microsoft.com/office/infopath/2007/PartnerControls">
-  <documentManagement/>
-</p:properties>
+<file path=customXml/item3.xml><?xml version="1.0" encoding="utf-8"?>
+<b:Sources xmlns:b="http://schemas.openxmlformats.org/officeDocument/2006/bibliography" xmlns="http://schemas.openxmlformats.org/officeDocument/2006/bibliography" SelectedStyle="\APASixthEditionOfficeOnline.xsl" StyleName="APA" Version="6"/>
 </file>
 
-<file path=customXml/item3.xml><?xml version="1.0" encoding="utf-8"?>
+<file path=customXml/item4.xml><?xml version="1.0" encoding="utf-8"?>
 <ct:contentTypeSchema xmlns:ct="http://schemas.microsoft.com/office/2006/metadata/contentType" xmlns:ma="http://schemas.microsoft.com/office/2006/metadata/properties/metaAttributes" ct:_="" ma:_="" ma:contentTypeName="Dokument" ma:contentTypeID="0x01010071E5A135FD340B449F26D4CD00C2EB29" ma:contentTypeVersion="0" ma:contentTypeDescription="Ein neues Dokument erstellen." ma:contentTypeScope="" ma:versionID="e6e072eea2ba804d573d538adff88756">
   <xsd:schema xmlns:xsd="http://www.w3.org/2001/XMLSchema" xmlns:xs="http://www.w3.org/2001/XMLSchema" xmlns:p="http://schemas.microsoft.com/office/2006/metadata/properties" targetNamespace="http://schemas.microsoft.com/office/2006/metadata/properties" ma:root="true" ma:fieldsID="b4f5dc90cf06628c3b90945c8266c24d">
     <xsd:element name="properties">
@@ -32464,19 +32514,7 @@
 </ct:contentTypeSchema>
 </file>
 
-<file path=customXml/item4.xml><?xml version="1.0" encoding="utf-8"?>
-<b:Sources xmlns:b="http://schemas.openxmlformats.org/officeDocument/2006/bibliography" xmlns="http://schemas.openxmlformats.org/officeDocument/2006/bibliography" SelectedStyle="\APASixthEditionOfficeOnline.xsl" StyleName="APA" Version="6"/>
-</file>
-
 <file path=customXml/itemProps1.xml><?xml version="1.0" encoding="utf-8"?>
-<ds:datastoreItem xmlns:ds="http://schemas.openxmlformats.org/officeDocument/2006/customXml" ds:itemID="{26449B6C-7C72-4E54-8AB2-7028932847A7}">
-  <ds:schemaRefs>
-    <ds:schemaRef ds:uri="http://schemas.microsoft.com/sharepoint/v3/contenttype/forms"/>
-  </ds:schemaRefs>
-</ds:datastoreItem>
-</file>
-
-<file path=customXml/itemProps2.xml><?xml version="1.0" encoding="utf-8"?>
 <ds:datastoreItem xmlns:ds="http://schemas.openxmlformats.org/officeDocument/2006/customXml" ds:itemID="{DFB48ECC-E51C-4478-A2AD-5949ECE101CC}">
   <ds:schemaRefs>
     <ds:schemaRef ds:uri="http://schemas.microsoft.com/office/2006/metadata/properties"/>
@@ -32485,7 +32523,23 @@
 </ds:datastoreItem>
 </file>
 
+<file path=customXml/itemProps2.xml><?xml version="1.0" encoding="utf-8"?>
+<ds:datastoreItem xmlns:ds="http://schemas.openxmlformats.org/officeDocument/2006/customXml" ds:itemID="{26449B6C-7C72-4E54-8AB2-7028932847A7}">
+  <ds:schemaRefs>
+    <ds:schemaRef ds:uri="http://schemas.microsoft.com/sharepoint/v3/contenttype/forms"/>
+  </ds:schemaRefs>
+</ds:datastoreItem>
+</file>
+
 <file path=customXml/itemProps3.xml><?xml version="1.0" encoding="utf-8"?>
+<ds:datastoreItem xmlns:ds="http://schemas.openxmlformats.org/officeDocument/2006/customXml" ds:itemID="{A232C77B-714E-4E89-A0DB-FD4E182F41D9}">
+  <ds:schemaRefs>
+    <ds:schemaRef ds:uri="http://schemas.openxmlformats.org/officeDocument/2006/bibliography"/>
+  </ds:schemaRefs>
+</ds:datastoreItem>
+</file>
+
+<file path=customXml/itemProps4.xml><?xml version="1.0" encoding="utf-8"?>
 <ds:datastoreItem xmlns:ds="http://schemas.openxmlformats.org/officeDocument/2006/customXml" ds:itemID="{FF1B5CF4-2AAD-47CA-A44A-34250D5B5ACC}">
   <ds:schemaRefs>
     <ds:schemaRef ds:uri="http://schemas.microsoft.com/office/2006/metadata/contentType"/>
@@ -32499,12 +32553,4 @@
     <ds:schemaRef ds:uri="http://schemas.microsoft.com/office/infopath/2007/PartnerControls"/>
   </ds:schemaRefs>
 </ds:datastoreItem>
-</file>
-
-<file path=customXml/itemProps4.xml><?xml version="1.0" encoding="utf-8"?>
-<ds:datastoreItem xmlns:ds="http://schemas.openxmlformats.org/officeDocument/2006/customXml" ds:itemID="{A232C77B-714E-4E89-A0DB-FD4E182F41D9}">
-  <ds:schemaRefs>
-    <ds:schemaRef ds:uri="http://schemas.openxmlformats.org/officeDocument/2006/bibliography"/>
-  </ds:schemaRefs>
-</ds:datastoreItem>
 </file>
</xml_diff>

<commit_message>
GUI Anmerkungen + PDF
</commit_message>
<xml_diff>
--- a/Pflichtenheft Hellmann.docx
+++ b/Pflichtenheft Hellmann.docx
@@ -115,15 +115,7 @@
         <w:ind w:left="1610"/>
       </w:pPr>
       <w:r>
-        <w:t>Studiengang: Betriebliches Informationsmanagement (</w:t>
-      </w:r>
-      <w:proofErr w:type="spellStart"/>
-      <w:r>
-        <w:t>B.Sc</w:t>
-      </w:r>
-      <w:proofErr w:type="spellEnd"/>
-      <w:r>
-        <w:t xml:space="preserve">.)  </w:t>
+        <w:t xml:space="preserve">Studiengang: Betriebliches Informationsmanagement (B.Sc.)  </w:t>
       </w:r>
     </w:p>
     <w:p>
@@ -295,29 +287,94 @@
         <w:rPr>
           <w:bCs/>
           <w:sz w:val="30"/>
+          <w:lang w:val="en-US"/>
         </w:rPr>
       </w:pPr>
       <w:r>
         <w:rPr>
           <w:b/>
           <w:sz w:val="30"/>
+          <w:lang w:val="en-US"/>
         </w:rPr>
         <w:br/>
       </w:r>
+      <w:proofErr w:type="spellStart"/>
       <w:r>
         <w:rPr>
           <w:bCs/>
           <w:sz w:val="30"/>
-        </w:rPr>
-        <w:t>Wintersemester: 2020/21</w:t>
+          <w:lang w:val="en-US"/>
+        </w:rPr>
+        <w:t>Wintersemester</w:t>
+      </w:r>
+      <w:proofErr w:type="spellEnd"/>
+      <w:r>
+        <w:rPr>
+          <w:bCs/>
+          <w:sz w:val="30"/>
+          <w:lang w:val="en-US"/>
+        </w:rPr>
+        <w:t>: 2020/21</w:t>
       </w:r>
       <w:r>
         <w:rPr>
           <w:bCs/>
           <w:sz w:val="30"/>
+          <w:lang w:val="en-US"/>
         </w:rPr>
         <w:br/>
-        <w:t>Dozent: Christian Gerth</w:t>
+      </w:r>
+      <w:proofErr w:type="spellStart"/>
+      <w:r>
+        <w:rPr>
+          <w:bCs/>
+          <w:sz w:val="30"/>
+          <w:lang w:val="en-US"/>
+        </w:rPr>
+        <w:t>Dozent</w:t>
+      </w:r>
+      <w:r>
+        <w:rPr>
+          <w:bCs/>
+          <w:sz w:val="30"/>
+          <w:lang w:val="en-US"/>
+        </w:rPr>
+        <w:t>en</w:t>
+      </w:r>
+      <w:proofErr w:type="spellEnd"/>
+      <w:r>
+        <w:rPr>
+          <w:bCs/>
+          <w:sz w:val="30"/>
+          <w:lang w:val="en-US"/>
+        </w:rPr>
+        <w:t xml:space="preserve">: Christian </w:t>
+      </w:r>
+      <w:proofErr w:type="spellStart"/>
+      <w:r>
+        <w:rPr>
+          <w:bCs/>
+          <w:sz w:val="30"/>
+          <w:lang w:val="en-US"/>
+        </w:rPr>
+        <w:t>Gerth</w:t>
+      </w:r>
+      <w:proofErr w:type="spellEnd"/>
+      <w:r>
+        <w:rPr>
+          <w:bCs/>
+          <w:sz w:val="30"/>
+          <w:lang w:val="en-US"/>
+        </w:rPr>
+        <w:t>, A</w:t>
+      </w:r>
+      <w:r>
+        <w:rPr>
+          <w:bCs/>
+          <w:sz w:val="30"/>
+          <w:lang w:val="en-US"/>
+        </w:rPr>
+        <w:t>xel Jacob</w:t>
       </w:r>
     </w:p>
     <w:p>
@@ -328,6 +385,7 @@
         <w:rPr>
           <w:bCs/>
           <w:sz w:val="30"/>
+          <w:lang w:val="en-US"/>
         </w:rPr>
       </w:pPr>
     </w:p>
@@ -338,6 +396,7 @@
         <w:jc w:val="center"/>
         <w:rPr>
           <w:sz w:val="28"/>
+          <w:lang w:val="en-US"/>
         </w:rPr>
       </w:pPr>
     </w:p>
@@ -348,6 +407,7 @@
         <w:jc w:val="center"/>
         <w:rPr>
           <w:sz w:val="28"/>
+          <w:lang w:val="en-US"/>
         </w:rPr>
       </w:pPr>
     </w:p>
@@ -367,7 +427,6 @@
           <w:docPartUnique/>
         </w:docPartObj>
       </w:sdtPr>
-      <w:sdtEndPr/>
       <w:sdtContent>
         <w:p>
           <w:pPr>
@@ -5477,18 +5536,7 @@
     <w:p>
       <w:pPr>
         <w:spacing w:after="585" w:line="265" w:lineRule="auto"/>
-        <w:ind w:left="161" w:right="32"/>
-        <w:jc w:val="center"/>
-        <w:rPr>
-          <w:sz w:val="28"/>
-        </w:rPr>
-      </w:pPr>
-    </w:p>
-    <w:p>
-      <w:pPr>
-        <w:spacing w:after="585" w:line="265" w:lineRule="auto"/>
-        <w:ind w:left="161" w:right="32"/>
-        <w:jc w:val="center"/>
+        <w:ind w:left="0" w:right="32" w:firstLine="0"/>
         <w:rPr>
           <w:sz w:val="28"/>
         </w:rPr>
@@ -5523,6 +5571,7 @@
           <w:sz w:val="24"/>
           <w:szCs w:val="24"/>
         </w:rPr>
+        <w:lastRenderedPageBreak/>
         <w:t>Zielbestimmung</w:t>
       </w:r>
       <w:bookmarkEnd w:id="0"/>
@@ -5877,7 +5926,7 @@
           <w:sz w:val="22"/>
           <w:szCs w:val="22"/>
         </w:rPr>
-        <w:t xml:space="preserve"> gesandt. Dort werden sie zurückgesetzt und neu aufbereitet. Es sollen Angebote und Aufträge im System erstellt werden </w:t>
+        <w:t xml:space="preserve"> gesandt. Dort werden sie zurückgesetzt und neu aufbereitet. Es sollen Angebote und Aufträge im System erstellt werden können. Aus einem Angebot kann ein Auftrag erstellt werden. Angebote und Aufträge können erstellt, geändert, angesehen und gelöscht werden. Die Angebote und Aufträge sollen aus dem </w:t>
       </w:r>
       <w:r>
         <w:rPr>
@@ -5885,7 +5934,7 @@
           <w:szCs w:val="22"/>
         </w:rPr>
         <w:lastRenderedPageBreak/>
-        <w:t xml:space="preserve">können. Aus einem Angebot kann ein Auftrag erstellt werden. Angebote und Aufträge können erstellt, geändert, angesehen und gelöscht werden. Die Angebote und Aufträge sollen aus dem Programm direkt als PDF-Datei an den Kunden gesendet werden können. Zur Bestellung neuer Devices beim Hersteller können Bestellungen an den Hersteller im Programm erstellt und als PDF-Datei per E-Mail versandt werden. Der Rechnungsbereich verwaltet Eingangsrechnungen vom Hersteller der Tracking Devices. Ebenso Ausgangsrechnungen und Gutschriften an die Kunden. Die Ausgangsrechnungen können im System erstellt, geändert, an den Kunden </w:t>
+        <w:t xml:space="preserve">Programm direkt als PDF-Datei an den Kunden gesendet werden können. Zur Bestellung neuer Devices beim Hersteller können Bestellungen an den Hersteller im Programm erstellt und als PDF-Datei per E-Mail versandt werden. Der Rechnungsbereich verwaltet Eingangsrechnungen vom Hersteller der Tracking Devices. Ebenso Ausgangsrechnungen und Gutschriften an die Kunden. Die Ausgangsrechnungen können im System erstellt, geändert, an den Kunden </w:t>
       </w:r>
       <w:r>
         <w:rPr>
@@ -6961,7 +7010,6 @@
                 <w:sz w:val="22"/>
                 <w:szCs w:val="22"/>
               </w:rPr>
-              <w:lastRenderedPageBreak/>
               <w:t>Gutschrift</w:t>
             </w:r>
           </w:p>
@@ -7033,6 +7081,7 @@
                 <w:sz w:val="22"/>
                 <w:szCs w:val="22"/>
               </w:rPr>
+              <w:lastRenderedPageBreak/>
               <w:t>Hersteller von Devices</w:t>
             </w:r>
           </w:p>
@@ -7990,7 +8039,6 @@
                 <w:szCs w:val="22"/>
               </w:rPr>
             </w:pPr>
-            <w:proofErr w:type="spellStart"/>
             <w:r>
               <w:rPr>
                 <w:rFonts w:ascii="Calibri" w:hAnsi="Calibri" w:cs="Calibri"/>
@@ -7999,7 +8047,6 @@
               </w:rPr>
               <w:t>Shipping</w:t>
             </w:r>
-            <w:proofErr w:type="spellEnd"/>
           </w:p>
         </w:tc>
         <w:tc>
@@ -8096,25 +8143,7 @@
                 <w:sz w:val="22"/>
                 <w:szCs w:val="22"/>
               </w:rPr>
-              <w:t xml:space="preserve">Technologie zum </w:t>
-            </w:r>
-            <w:proofErr w:type="spellStart"/>
-            <w:r>
-              <w:rPr>
-                <w:rFonts w:ascii="Calibri" w:hAnsi="Calibri" w:cs="Calibri"/>
-                <w:sz w:val="22"/>
-                <w:szCs w:val="22"/>
-              </w:rPr>
-              <w:t>Tracken</w:t>
-            </w:r>
-            <w:proofErr w:type="spellEnd"/>
-            <w:r>
-              <w:rPr>
-                <w:rFonts w:ascii="Calibri" w:hAnsi="Calibri" w:cs="Calibri"/>
-                <w:sz w:val="22"/>
-                <w:szCs w:val="22"/>
-              </w:rPr>
-              <w:t xml:space="preserve"> von Informationen zu Transportvorgängen</w:t>
+              <w:t>Technologie zum Tracken von Informationen zu Transportvorgängen</w:t>
             </w:r>
             <w:r>
               <w:rPr>
@@ -8185,25 +8214,7 @@
                 <w:sz w:val="22"/>
                 <w:szCs w:val="22"/>
               </w:rPr>
-              <w:t xml:space="preserve">Hellmann selber als interner Kunde, Office, </w:t>
-            </w:r>
-            <w:proofErr w:type="spellStart"/>
-            <w:r>
-              <w:rPr>
-                <w:rFonts w:ascii="Calibri" w:hAnsi="Calibri" w:cs="Calibri"/>
-                <w:sz w:val="22"/>
-                <w:szCs w:val="22"/>
-              </w:rPr>
-              <w:t>Inhouse</w:t>
-            </w:r>
-            <w:proofErr w:type="spellEnd"/>
-            <w:r>
-              <w:rPr>
-                <w:rFonts w:ascii="Calibri" w:hAnsi="Calibri" w:cs="Calibri"/>
-                <w:sz w:val="22"/>
-                <w:szCs w:val="22"/>
-              </w:rPr>
-              <w:t>-Kunde</w:t>
+              <w:t>Hellmann selber als interner Kunde, Office, Inhouse-Kunde</w:t>
             </w:r>
             <w:r>
               <w:rPr>
@@ -8345,23 +8356,13 @@
                 <w:szCs w:val="22"/>
               </w:rPr>
             </w:pPr>
-            <w:proofErr w:type="spellStart"/>
             <w:r>
               <w:rPr>
                 <w:rFonts w:ascii="Calibri" w:hAnsi="Calibri" w:cs="Calibri"/>
                 <w:sz w:val="22"/>
                 <w:szCs w:val="22"/>
               </w:rPr>
-              <w:t>Tracker</w:t>
-            </w:r>
-            <w:proofErr w:type="spellEnd"/>
-            <w:r>
-              <w:rPr>
-                <w:rFonts w:ascii="Calibri" w:hAnsi="Calibri" w:cs="Calibri"/>
-                <w:sz w:val="22"/>
-                <w:szCs w:val="22"/>
-              </w:rPr>
-              <w:t xml:space="preserve"> </w:t>
+              <w:t xml:space="preserve">Tracker </w:t>
             </w:r>
             <w:r>
               <w:rPr>
@@ -8855,25 +8856,7 @@
           <w:sz w:val="22"/>
           <w:szCs w:val="22"/>
         </w:rPr>
-        <w:t xml:space="preserve"> sie zum Einsatz kommen. Zudem sind die im nächsten Abschnitt des Pflichtenhefts folgenden </w:t>
-      </w:r>
-      <w:proofErr w:type="spellStart"/>
-      <w:r>
-        <w:rPr>
-          <w:bCs/>
-          <w:sz w:val="22"/>
-          <w:szCs w:val="22"/>
-        </w:rPr>
-        <w:t>Use</w:t>
-      </w:r>
-      <w:proofErr w:type="spellEnd"/>
-      <w:r>
-        <w:rPr>
-          <w:bCs/>
-          <w:sz w:val="22"/>
-          <w:szCs w:val="22"/>
-        </w:rPr>
-        <w:t xml:space="preserve"> Case</w:t>
+        <w:t xml:space="preserve"> sie zum Einsatz kommen. Zudem sind die im nächsten Abschnitt des Pflichtenhefts folgenden Use Case</w:t>
       </w:r>
       <w:r>
         <w:rPr>
@@ -9002,25 +8985,7 @@
           <w:sz w:val="22"/>
           <w:szCs w:val="22"/>
         </w:rPr>
-        <w:t>Das Zurückschicken von bereits benutzten Multi-</w:t>
-      </w:r>
-      <w:proofErr w:type="spellStart"/>
-      <w:r>
-        <w:rPr>
-          <w:bCs/>
-          <w:sz w:val="22"/>
-          <w:szCs w:val="22"/>
-        </w:rPr>
-        <w:t>Use</w:t>
-      </w:r>
-      <w:proofErr w:type="spellEnd"/>
-      <w:r>
-        <w:rPr>
-          <w:bCs/>
-          <w:sz w:val="22"/>
-          <w:szCs w:val="22"/>
-        </w:rPr>
-        <w:t xml:space="preserve"> Devices</w:t>
+        <w:t>Das Zurückschicken von bereits benutzten Multi-Use Devices</w:t>
       </w:r>
     </w:p>
     <w:p>
@@ -9271,7 +9236,6 @@
       <w:bookmarkStart w:id="29" w:name="_Toc57820464"/>
       <w:bookmarkStart w:id="30" w:name="_Toc57820506"/>
       <w:bookmarkStart w:id="31" w:name="_Toc57821839"/>
-      <w:proofErr w:type="spellStart"/>
       <w:r>
         <w:rPr>
           <w:rFonts w:ascii="Arial" w:hAnsi="Arial" w:cs="Arial"/>
@@ -9281,19 +9245,7 @@
           <w:sz w:val="22"/>
           <w:szCs w:val="22"/>
         </w:rPr>
-        <w:t>Use</w:t>
-      </w:r>
-      <w:proofErr w:type="spellEnd"/>
-      <w:r>
-        <w:rPr>
-          <w:rFonts w:ascii="Arial" w:hAnsi="Arial" w:cs="Arial"/>
-          <w:b/>
-          <w:bCs/>
-          <w:color w:val="auto"/>
-          <w:sz w:val="22"/>
-          <w:szCs w:val="22"/>
-        </w:rPr>
-        <w:t xml:space="preserve"> Case Diagramm</w:t>
+        <w:t>Use Case Diagramm</w:t>
       </w:r>
       <w:bookmarkEnd w:id="28"/>
       <w:bookmarkEnd w:id="29"/>
@@ -9316,25 +9268,7 @@
           <w:sz w:val="22"/>
           <w:szCs w:val="22"/>
         </w:rPr>
-        <w:t xml:space="preserve">Das </w:t>
-      </w:r>
-      <w:proofErr w:type="spellStart"/>
-      <w:r>
-        <w:rPr>
-          <w:bCs/>
-          <w:sz w:val="22"/>
-          <w:szCs w:val="22"/>
-        </w:rPr>
-        <w:t>Use</w:t>
-      </w:r>
-      <w:proofErr w:type="spellEnd"/>
-      <w:r>
-        <w:rPr>
-          <w:bCs/>
-          <w:sz w:val="22"/>
-          <w:szCs w:val="22"/>
-        </w:rPr>
-        <w:t xml:space="preserve"> Case Diagramm beschreibt die Funktionen des Systems aus der Sicht des Anwenders. Es bildet den Zusammenhang zwischen einem Akteur und seinen Anforderungen an das System ab, ohne die ablaufenden Aktionen dabei zu beschr</w:t>
+        <w:t>Das Use Case Diagramm beschreibt die Funktionen des Systems aus der Sicht des Anwenders. Es bildet den Zusammenhang zwischen einem Akteur und seinen Anforderungen an das System ab, ohne die ablaufenden Aktionen dabei zu beschr</w:t>
       </w:r>
       <w:r>
         <w:rPr>
@@ -9366,43 +9300,7 @@
           <w:sz w:val="22"/>
           <w:szCs w:val="22"/>
         </w:rPr>
-        <w:t xml:space="preserve"> logische Reihenfolge zu bringen. Die Akteure werden im </w:t>
-      </w:r>
-      <w:proofErr w:type="spellStart"/>
-      <w:r>
-        <w:rPr>
-          <w:bCs/>
-          <w:sz w:val="22"/>
-          <w:szCs w:val="22"/>
-        </w:rPr>
-        <w:t>Use</w:t>
-      </w:r>
-      <w:proofErr w:type="spellEnd"/>
-      <w:r>
-        <w:rPr>
-          <w:bCs/>
-          <w:sz w:val="22"/>
-          <w:szCs w:val="22"/>
-        </w:rPr>
-        <w:t xml:space="preserve"> Case Diagramm als Strichmännchen dargestellt. Der eigentliche Anwendungsfall (</w:t>
-      </w:r>
-      <w:proofErr w:type="spellStart"/>
-      <w:r>
-        <w:rPr>
-          <w:bCs/>
-          <w:sz w:val="22"/>
-          <w:szCs w:val="22"/>
-        </w:rPr>
-        <w:t>Use</w:t>
-      </w:r>
-      <w:proofErr w:type="spellEnd"/>
-      <w:r>
-        <w:rPr>
-          <w:bCs/>
-          <w:sz w:val="22"/>
-          <w:szCs w:val="22"/>
-        </w:rPr>
-        <w:t xml:space="preserve"> Case) wird als Ellipse abgebildet und das System</w:t>
+        <w:t xml:space="preserve"> logische Reihenfolge zu bringen. Die Akteure werden im Use Case Diagramm als Strichmännchen dargestellt. Der eigentliche Anwendungsfall (Use Case) wird als Ellipse abgebildet und das System</w:t>
       </w:r>
       <w:r>
         <w:rPr>
@@ -9418,25 +9316,7 @@
           <w:sz w:val="22"/>
           <w:szCs w:val="22"/>
         </w:rPr>
-        <w:t xml:space="preserve"> auf das sich der </w:t>
-      </w:r>
-      <w:proofErr w:type="spellStart"/>
-      <w:r>
-        <w:rPr>
-          <w:bCs/>
-          <w:sz w:val="22"/>
-          <w:szCs w:val="22"/>
-        </w:rPr>
-        <w:t>Use</w:t>
-      </w:r>
-      <w:proofErr w:type="spellEnd"/>
-      <w:r>
-        <w:rPr>
-          <w:bCs/>
-          <w:sz w:val="22"/>
-          <w:szCs w:val="22"/>
-        </w:rPr>
-        <w:t xml:space="preserve"> Case bezieht</w:t>
+        <w:t xml:space="preserve"> auf das sich der Use Case bezieht</w:t>
       </w:r>
       <w:r>
         <w:rPr>
@@ -9539,7 +9419,6 @@
       <w:bookmarkStart w:id="33" w:name="_Toc57820465"/>
       <w:bookmarkStart w:id="34" w:name="_Toc57820507"/>
       <w:bookmarkStart w:id="35" w:name="_Toc57821840"/>
-      <w:proofErr w:type="spellStart"/>
       <w:r>
         <w:rPr>
           <w:rFonts w:ascii="Arial" w:hAnsi="Arial" w:cs="Arial"/>
@@ -9563,7 +9442,6 @@
         </w:rPr>
         <w:t>se</w:t>
       </w:r>
-      <w:proofErr w:type="spellEnd"/>
       <w:r>
         <w:rPr>
           <w:rFonts w:ascii="Arial" w:hAnsi="Arial" w:cs="Arial"/>
@@ -9625,61 +9503,7 @@
           <w:sz w:val="22"/>
           <w:szCs w:val="22"/>
         </w:rPr>
-        <w:t xml:space="preserve"> die im </w:t>
-      </w:r>
-      <w:proofErr w:type="spellStart"/>
-      <w:r>
-        <w:rPr>
-          <w:bCs/>
-          <w:sz w:val="22"/>
-          <w:szCs w:val="22"/>
-        </w:rPr>
-        <w:t>Use</w:t>
-      </w:r>
-      <w:proofErr w:type="spellEnd"/>
-      <w:r>
-        <w:rPr>
-          <w:bCs/>
-          <w:sz w:val="22"/>
-          <w:szCs w:val="22"/>
-        </w:rPr>
-        <w:t xml:space="preserve"> Case Diagramm abgebildeten </w:t>
-      </w:r>
-      <w:proofErr w:type="spellStart"/>
-      <w:r>
-        <w:rPr>
-          <w:bCs/>
-          <w:sz w:val="22"/>
-          <w:szCs w:val="22"/>
-        </w:rPr>
-        <w:t>Use</w:t>
-      </w:r>
-      <w:proofErr w:type="spellEnd"/>
-      <w:r>
-        <w:rPr>
-          <w:bCs/>
-          <w:sz w:val="22"/>
-          <w:szCs w:val="22"/>
-        </w:rPr>
-        <w:t xml:space="preserve"> Cases genauer beschrieben. Bei einigen </w:t>
-      </w:r>
-      <w:proofErr w:type="spellStart"/>
-      <w:r>
-        <w:rPr>
-          <w:bCs/>
-          <w:sz w:val="22"/>
-          <w:szCs w:val="22"/>
-        </w:rPr>
-        <w:t>Use</w:t>
-      </w:r>
-      <w:proofErr w:type="spellEnd"/>
-      <w:r>
-        <w:rPr>
-          <w:bCs/>
-          <w:sz w:val="22"/>
-          <w:szCs w:val="22"/>
-        </w:rPr>
-        <w:t xml:space="preserve"> Cases wird die rein textuelle Beschreibung um ein Prozessmodell ergänzt, um den Ablauf besser nachvollziehen zu können.</w:t>
+        <w:t xml:space="preserve"> die im Use Case Diagramm abgebildeten Use Cases genauer beschrieben. Bei einigen Use Cases wird die rein textuelle Beschreibung um ein Prozessmodell ergänzt, um den Ablauf besser nachvollziehen zu können.</w:t>
       </w:r>
     </w:p>
     <w:p>
@@ -17794,21 +17618,7 @@
               <w:rPr>
                 <w:rFonts w:ascii="Calibri" w:eastAsia="Times New Roman" w:hAnsi="Calibri" w:cs="Calibri"/>
               </w:rPr>
-              <w:t xml:space="preserve">Erhalt der benötigten Menge an </w:t>
-            </w:r>
-            <w:proofErr w:type="spellStart"/>
-            <w:r>
-              <w:rPr>
-                <w:rFonts w:ascii="Calibri" w:eastAsia="Times New Roman" w:hAnsi="Calibri" w:cs="Calibri"/>
-              </w:rPr>
-              <w:t>Tracker</w:t>
-            </w:r>
-            <w:proofErr w:type="spellEnd"/>
-            <w:r>
-              <w:rPr>
-                <w:rFonts w:ascii="Calibri" w:eastAsia="Times New Roman" w:hAnsi="Calibri" w:cs="Calibri"/>
-              </w:rPr>
-              <w:t>-Devices</w:t>
+              <w:t>Erhalt der benötigten Menge an Tracker-Devices</w:t>
             </w:r>
           </w:p>
         </w:tc>
@@ -17878,16 +17688,8 @@
                 <w:rFonts w:ascii="Calibri" w:eastAsia="Times New Roman" w:hAnsi="Calibri" w:cs="Calibri"/>
               </w:rPr>
               <w:br/>
-              <w:t xml:space="preserve">Bedarfsermittlung der aktuell zur Verfügung stehenden </w:t>
-            </w:r>
-            <w:proofErr w:type="spellStart"/>
-            <w:r>
-              <w:rPr>
-                <w:rFonts w:ascii="Calibri" w:eastAsia="Times New Roman" w:hAnsi="Calibri" w:cs="Calibri"/>
-              </w:rPr>
-              <w:t>Tracker</w:t>
-            </w:r>
-            <w:proofErr w:type="spellEnd"/>
+              <w:t>Bedarfsermittlung der aktuell zur Verfügung stehenden Tracker</w:t>
+            </w:r>
           </w:p>
         </w:tc>
       </w:tr>
@@ -17967,21 +17769,7 @@
               <w:rPr>
                 <w:rFonts w:ascii="Calibri" w:eastAsia="Times New Roman" w:hAnsi="Calibri" w:cs="Calibri"/>
               </w:rPr>
-              <w:t xml:space="preserve"> der </w:t>
-            </w:r>
-            <w:proofErr w:type="spellStart"/>
-            <w:r>
-              <w:rPr>
-                <w:rFonts w:ascii="Calibri" w:eastAsia="Times New Roman" w:hAnsi="Calibri" w:cs="Calibri"/>
-              </w:rPr>
-              <w:t>Tracker</w:t>
-            </w:r>
-            <w:proofErr w:type="spellEnd"/>
-            <w:r>
-              <w:rPr>
-                <w:rFonts w:ascii="Calibri" w:eastAsia="Times New Roman" w:hAnsi="Calibri" w:cs="Calibri"/>
-              </w:rPr>
-              <w:t xml:space="preserve"> zu den Kunden</w:t>
+              <w:t xml:space="preserve"> der Tracker zu den Kunden</w:t>
             </w:r>
           </w:p>
         </w:tc>
@@ -18180,21 +17968,7 @@
                 <w:rFonts w:ascii="Calibri" w:eastAsia="Times New Roman" w:hAnsi="Calibri" w:cs="Calibri"/>
               </w:rPr>
               <w:br/>
-              <w:t xml:space="preserve">zur Verfügung stehenden </w:t>
-            </w:r>
-            <w:proofErr w:type="spellStart"/>
-            <w:r>
-              <w:rPr>
-                <w:rFonts w:ascii="Calibri" w:eastAsia="Times New Roman" w:hAnsi="Calibri" w:cs="Calibri"/>
-              </w:rPr>
-              <w:t>Tracker</w:t>
-            </w:r>
-            <w:proofErr w:type="spellEnd"/>
-            <w:r>
-              <w:rPr>
-                <w:rFonts w:ascii="Calibri" w:eastAsia="Times New Roman" w:hAnsi="Calibri" w:cs="Calibri"/>
-              </w:rPr>
-              <w:t xml:space="preserve"> durch</w:t>
+              <w:t>zur Verfügung stehenden Tracker durch</w:t>
             </w:r>
           </w:p>
         </w:tc>
@@ -18252,16 +18026,8 @@
               <w:rPr>
                 <w:rFonts w:ascii="Calibri" w:eastAsia="Times New Roman" w:hAnsi="Calibri" w:cs="Calibri"/>
               </w:rPr>
-              <w:t xml:space="preserve">3. Angebotsnachfrage beim Hersteller für die </w:t>
-            </w:r>
-            <w:proofErr w:type="spellStart"/>
-            <w:r>
-              <w:rPr>
-                <w:rFonts w:ascii="Calibri" w:eastAsia="Times New Roman" w:hAnsi="Calibri" w:cs="Calibri"/>
-              </w:rPr>
-              <w:t>Tracker</w:t>
-            </w:r>
-            <w:proofErr w:type="spellEnd"/>
+              <w:t>3. Angebotsnachfrage beim Hersteller für die Tracker</w:t>
+            </w:r>
           </w:p>
         </w:tc>
       </w:tr>
@@ -18318,21 +18084,7 @@
               <w:rPr>
                 <w:rFonts w:ascii="Calibri" w:eastAsia="Times New Roman" w:hAnsi="Calibri" w:cs="Calibri"/>
               </w:rPr>
-              <w:t xml:space="preserve">4. Mitarbeiter bestellt die </w:t>
-            </w:r>
-            <w:proofErr w:type="spellStart"/>
-            <w:r>
-              <w:rPr>
-                <w:rFonts w:ascii="Calibri" w:eastAsia="Times New Roman" w:hAnsi="Calibri" w:cs="Calibri"/>
-              </w:rPr>
-              <w:t>Tracker</w:t>
-            </w:r>
-            <w:proofErr w:type="spellEnd"/>
-            <w:r>
-              <w:rPr>
-                <w:rFonts w:ascii="Calibri" w:eastAsia="Times New Roman" w:hAnsi="Calibri" w:cs="Calibri"/>
-              </w:rPr>
-              <w:t xml:space="preserve"> beim Hersteller</w:t>
+              <w:t>4. Mitarbeiter bestellt die Tracker beim Hersteller</w:t>
             </w:r>
           </w:p>
         </w:tc>
@@ -18402,21 +18154,7 @@
               <w:rPr>
                 <w:rFonts w:ascii="Calibri" w:eastAsia="Times New Roman" w:hAnsi="Calibri" w:cs="Calibri"/>
               </w:rPr>
-              <w:t xml:space="preserve"> liefert die </w:t>
-            </w:r>
-            <w:proofErr w:type="spellStart"/>
-            <w:r>
-              <w:rPr>
-                <w:rFonts w:ascii="Calibri" w:eastAsia="Times New Roman" w:hAnsi="Calibri" w:cs="Calibri"/>
-              </w:rPr>
-              <w:t>Tracker</w:t>
-            </w:r>
-            <w:proofErr w:type="spellEnd"/>
-            <w:r>
-              <w:rPr>
-                <w:rFonts w:ascii="Calibri" w:eastAsia="Times New Roman" w:hAnsi="Calibri" w:cs="Calibri"/>
-              </w:rPr>
-              <w:t xml:space="preserve"> zum Lieferdatum</w:t>
+              <w:t xml:space="preserve"> liefert die Tracker zum Lieferdatum</w:t>
             </w:r>
           </w:p>
         </w:tc>
@@ -18590,16 +18328,8 @@
               <w:rPr>
                 <w:rFonts w:ascii="Calibri" w:eastAsia="Times New Roman" w:hAnsi="Calibri" w:cs="Calibri"/>
               </w:rPr>
-              <w:t xml:space="preserve">8. Kommissionierung der bestellten </w:t>
-            </w:r>
-            <w:proofErr w:type="spellStart"/>
-            <w:r>
-              <w:rPr>
-                <w:rFonts w:ascii="Calibri" w:eastAsia="Times New Roman" w:hAnsi="Calibri" w:cs="Calibri"/>
-              </w:rPr>
-              <w:t>Tracker</w:t>
-            </w:r>
-            <w:proofErr w:type="spellEnd"/>
+              <w:t>8. Kommissionierung der bestellten Tracker</w:t>
+            </w:r>
           </w:p>
         </w:tc>
       </w:tr>
@@ -18843,21 +18573,7 @@
               <w:rPr>
                 <w:rFonts w:ascii="Calibri" w:eastAsia="Times New Roman" w:hAnsi="Calibri" w:cs="Calibri"/>
               </w:rPr>
-              <w:t xml:space="preserve">Ggf. auch Lagerung von </w:t>
-            </w:r>
-            <w:proofErr w:type="spellStart"/>
-            <w:r>
-              <w:rPr>
-                <w:rFonts w:ascii="Calibri" w:eastAsia="Times New Roman" w:hAnsi="Calibri" w:cs="Calibri"/>
-              </w:rPr>
-              <w:t>Tracker</w:t>
-            </w:r>
-            <w:proofErr w:type="spellEnd"/>
-            <w:r>
-              <w:rPr>
-                <w:rFonts w:ascii="Calibri" w:eastAsia="Times New Roman" w:hAnsi="Calibri" w:cs="Calibri"/>
-              </w:rPr>
-              <w:t xml:space="preserve"> für einen gewissen Puffer</w:t>
+              <w:t>Ggf. auch Lagerung von Tracker für einen gewissen Puffer</w:t>
             </w:r>
           </w:p>
         </w:tc>
@@ -19006,7 +18722,7 @@
                 <v:stroke joinstyle="miter"/>
                 <v:path gradientshapeok="t" o:connecttype="rect"/>
               </v:shapetype>
-              <v:shape id="Textfeld 3" o:spid="_x0000_s1026" type="#_x0000_t202" style="position:absolute;margin-left:-16.2pt;margin-top:145.75pt;width:516.75pt;height:.05pt;z-index:251668480;visibility:visible;mso-wrap-style:square;mso-wrap-distance-left:9pt;mso-wrap-distance-top:0;mso-wrap-distance-right:9pt;mso-wrap-distance-bottom:0;mso-position-horizontal:absolute;mso-position-horizontal-relative:text;mso-position-vertical:absolute;mso-position-vertical-relative:text;v-text-anchor:top" o:gfxdata="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" stroked="f">
+              <v:shape id="Textfeld 3" o:spid="_x0000_s1026" type="#_x0000_t202" style="position:absolute;margin-left:-16.2pt;margin-top:145.75pt;width:516.75pt;height:.05pt;z-index:251668480;visibility:visible;mso-wrap-style:square;mso-wrap-distance-left:9pt;mso-wrap-distance-top:0;mso-wrap-distance-right:9pt;mso-wrap-distance-bottom:0;mso-position-horizontal:absolute;mso-position-horizontal-relative:text;mso-position-vertical:absolute;mso-position-vertical-relative:text;v-text-anchor:top" o:gfxdata="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" stroked="f">
                 <v:textbox style="mso-fit-shape-to-text:t" inset="0,0,0,0">
                   <w:txbxContent>
                     <w:p>
@@ -21168,19 +20884,7 @@
           <w:szCs w:val="22"/>
         </w:rPr>
         <w:lastRenderedPageBreak/>
-        <w:t>GUI-</w:t>
-      </w:r>
-      <w:proofErr w:type="spellStart"/>
-      <w:r>
-        <w:rPr>
-          <w:rFonts w:ascii="Arial" w:hAnsi="Arial" w:cs="Arial"/>
-          <w:b/>
-          <w:bCs/>
-          <w:color w:val="auto"/>
-          <w:sz w:val="22"/>
-          <w:szCs w:val="22"/>
-        </w:rPr>
-        <w:t>Mock</w:t>
+        <w:t>GUI-Mock</w:t>
       </w:r>
       <w:r>
         <w:rPr>
@@ -21208,7 +20912,6 @@
       <w:bookmarkEnd w:id="73"/>
       <w:bookmarkEnd w:id="74"/>
       <w:bookmarkEnd w:id="75"/>
-      <w:proofErr w:type="spellEnd"/>
     </w:p>
     <w:p>
       <w:pPr>
@@ -21622,25 +21325,41 @@
           <w:rFonts w:ascii="Arial" w:hAnsi="Arial" w:cs="Arial"/>
           <w:b/>
           <w:bCs/>
+          <w:color w:val="auto"/>
+          <w:sz w:val="22"/>
+          <w:szCs w:val="22"/>
+        </w:rPr>
+        <w:lastRenderedPageBreak/>
+        <w:t>Add User</w:t>
+      </w:r>
+      <w:bookmarkEnd w:id="84"/>
+      <w:bookmarkEnd w:id="85"/>
+      <w:bookmarkEnd w:id="86"/>
+      <w:bookmarkEnd w:id="87"/>
+    </w:p>
+    <w:p>
+      <w:r>
+        <w:rPr>
+          <w:b/>
+          <w:bCs/>
           <w:noProof/>
           <w:color w:val="auto"/>
           <w:sz w:val="22"/>
           <w:szCs w:val="22"/>
         </w:rPr>
-        <w:lastRenderedPageBreak/>
         <w:drawing>
-          <wp:anchor distT="0" distB="0" distL="114300" distR="114300" simplePos="0" relativeHeight="251672576" behindDoc="1" locked="0" layoutInCell="1" allowOverlap="1" wp14:anchorId="10EF288B" wp14:editId="778CFBE8">
+          <wp:anchor distT="0" distB="0" distL="114300" distR="114300" simplePos="0" relativeHeight="251694080" behindDoc="1" locked="0" layoutInCell="1" allowOverlap="1" wp14:anchorId="164105DF" wp14:editId="00947411">
             <wp:simplePos x="0" y="0"/>
             <wp:positionH relativeFrom="margin">
-              <wp:align>left</wp:align>
+              <wp:posOffset>95250</wp:posOffset>
             </wp:positionH>
             <wp:positionV relativeFrom="paragraph">
-              <wp:posOffset>290558</wp:posOffset>
+              <wp:posOffset>83185</wp:posOffset>
             </wp:positionV>
-            <wp:extent cx="4076700" cy="4263895"/>
-            <wp:effectExtent l="19050" t="19050" r="19050" b="22860"/>
+            <wp:extent cx="3327618" cy="4000500"/>
+            <wp:effectExtent l="19050" t="19050" r="25400" b="19050"/>
             <wp:wrapNone/>
-            <wp:docPr id="10" name="Grafik 10"/>
+            <wp:docPr id="26" name="Grafik 26"/>
             <wp:cNvGraphicFramePr>
               <a:graphicFrameLocks xmlns:a="http://schemas.openxmlformats.org/drawingml/2006/main" noChangeAspect="1"/>
             </wp:cNvGraphicFramePr>
@@ -21669,7 +21388,248 @@
                   <pic:spPr bwMode="auto">
                     <a:xfrm>
                       <a:off x="0" y="0"/>
-                      <a:ext cx="4076700" cy="4263895"/>
+                      <a:ext cx="3327618" cy="4000500"/>
+                    </a:xfrm>
+                    <a:prstGeom prst="rect">
+                      <a:avLst/>
+                    </a:prstGeom>
+                    <a:noFill/>
+                    <a:ln>
+                      <a:solidFill>
+                        <a:schemeClr val="tx1"/>
+                      </a:solidFill>
+                    </a:ln>
+                  </pic:spPr>
+                </pic:pic>
+              </a:graphicData>
+            </a:graphic>
+            <wp14:sizeRelH relativeFrom="margin">
+              <wp14:pctWidth>0</wp14:pctWidth>
+            </wp14:sizeRelH>
+            <wp14:sizeRelV relativeFrom="margin">
+              <wp14:pctHeight>0</wp14:pctHeight>
+            </wp14:sizeRelV>
+          </wp:anchor>
+        </w:drawing>
+      </w:r>
+    </w:p>
+    <w:p/>
+    <w:p>
+      <w:pPr>
+        <w:spacing w:after="249" w:line="360" w:lineRule="auto"/>
+        <w:ind w:left="0" w:firstLine="0"/>
+        <w:rPr>
+          <w:b/>
+          <w:sz w:val="22"/>
+          <w:szCs w:val="22"/>
+        </w:rPr>
+      </w:pPr>
+    </w:p>
+    <w:p>
+      <w:pPr>
+        <w:spacing w:after="249" w:line="360" w:lineRule="auto"/>
+        <w:ind w:left="6549" w:firstLine="0"/>
+        <w:rPr>
+          <w:bCs/>
+          <w:sz w:val="22"/>
+          <w:szCs w:val="22"/>
+        </w:rPr>
+      </w:pPr>
+      <w:r>
+        <w:rPr>
+          <w:bCs/>
+          <w:sz w:val="22"/>
+          <w:szCs w:val="22"/>
+        </w:rPr>
+        <w:t xml:space="preserve">Fenster, um einen Benutzer </w:t>
+      </w:r>
+      <w:r>
+        <w:rPr>
+          <w:bCs/>
+          <w:sz w:val="22"/>
+          <w:szCs w:val="22"/>
+        </w:rPr>
+        <w:t xml:space="preserve">  </w:t>
+      </w:r>
+      <w:r>
+        <w:rPr>
+          <w:bCs/>
+          <w:sz w:val="22"/>
+          <w:szCs w:val="22"/>
+        </w:rPr>
+        <w:t>für das System zu erstellen</w:t>
+      </w:r>
+    </w:p>
+    <w:p>
+      <w:pPr>
+        <w:tabs>
+          <w:tab w:val="left" w:pos="3240"/>
+          <w:tab w:val="left" w:pos="3750"/>
+        </w:tabs>
+        <w:spacing w:after="249" w:line="360" w:lineRule="auto"/>
+        <w:ind w:left="0" w:firstLine="0"/>
+        <w:rPr>
+          <w:b/>
+          <w:sz w:val="22"/>
+          <w:szCs w:val="22"/>
+        </w:rPr>
+      </w:pPr>
+      <w:r>
+        <w:rPr>
+          <w:b/>
+          <w:sz w:val="22"/>
+          <w:szCs w:val="22"/>
+        </w:rPr>
+        <w:tab/>
+      </w:r>
+      <w:r>
+        <w:rPr>
+          <w:b/>
+          <w:sz w:val="22"/>
+          <w:szCs w:val="22"/>
+        </w:rPr>
+        <w:tab/>
+      </w:r>
+    </w:p>
+    <w:p>
+      <w:pPr>
+        <w:spacing w:after="249" w:line="360" w:lineRule="auto"/>
+        <w:ind w:left="0" w:firstLine="0"/>
+        <w:rPr>
+          <w:b/>
+          <w:sz w:val="22"/>
+          <w:szCs w:val="22"/>
+        </w:rPr>
+      </w:pPr>
+    </w:p>
+    <w:p>
+      <w:pPr>
+        <w:spacing w:after="249" w:line="360" w:lineRule="auto"/>
+        <w:ind w:left="0" w:firstLine="0"/>
+        <w:jc w:val="center"/>
+        <w:rPr>
+          <w:b/>
+          <w:sz w:val="22"/>
+          <w:szCs w:val="22"/>
+        </w:rPr>
+      </w:pPr>
+    </w:p>
+    <w:p>
+      <w:pPr>
+        <w:spacing w:after="249" w:line="360" w:lineRule="auto"/>
+        <w:ind w:left="0" w:firstLine="0"/>
+        <w:rPr>
+          <w:b/>
+          <w:sz w:val="22"/>
+          <w:szCs w:val="22"/>
+        </w:rPr>
+      </w:pPr>
+    </w:p>
+    <w:p>
+      <w:pPr>
+        <w:spacing w:after="249" w:line="360" w:lineRule="auto"/>
+        <w:ind w:left="0" w:firstLine="0"/>
+        <w:rPr>
+          <w:b/>
+          <w:sz w:val="22"/>
+          <w:szCs w:val="22"/>
+        </w:rPr>
+      </w:pPr>
+    </w:p>
+    <w:p>
+      <w:pPr>
+        <w:spacing w:after="249" w:line="360" w:lineRule="auto"/>
+        <w:ind w:left="0" w:firstLine="0"/>
+        <w:rPr>
+          <w:b/>
+          <w:sz w:val="22"/>
+          <w:szCs w:val="22"/>
+        </w:rPr>
+      </w:pPr>
+    </w:p>
+    <w:p>
+      <w:pPr>
+        <w:spacing w:after="249" w:line="360" w:lineRule="auto"/>
+        <w:ind w:left="0" w:firstLine="0"/>
+        <w:rPr>
+          <w:b/>
+          <w:sz w:val="22"/>
+          <w:szCs w:val="22"/>
+        </w:rPr>
+      </w:pPr>
+    </w:p>
+    <w:p>
+      <w:pPr>
+        <w:pStyle w:val="berschrift1"/>
+        <w:numPr>
+          <w:ilvl w:val="1"/>
+          <w:numId w:val="23"/>
+        </w:numPr>
+        <w:rPr>
+          <w:rFonts w:ascii="Arial" w:hAnsi="Arial" w:cs="Arial"/>
+          <w:b/>
+          <w:bCs/>
+          <w:color w:val="auto"/>
+          <w:sz w:val="22"/>
+          <w:szCs w:val="22"/>
+        </w:rPr>
+      </w:pPr>
+      <w:bookmarkStart w:id="88" w:name="_Toc57820437"/>
+      <w:bookmarkStart w:id="89" w:name="_Toc57820479"/>
+      <w:bookmarkStart w:id="90" w:name="_Toc57820521"/>
+      <w:bookmarkStart w:id="91" w:name="_Toc57821854"/>
+      <w:r>
+        <w:rPr>
+          <w:rFonts w:ascii="Arial" w:hAnsi="Arial" w:cs="Arial"/>
+          <w:b/>
+          <w:bCs/>
+          <w:noProof/>
+          <w:color w:val="auto"/>
+          <w:sz w:val="22"/>
+          <w:szCs w:val="22"/>
+        </w:rPr>
+        <w:drawing>
+          <wp:anchor distT="0" distB="0" distL="114300" distR="114300" simplePos="0" relativeHeight="251693056" behindDoc="1" locked="0" layoutInCell="1" allowOverlap="1" wp14:anchorId="014B467B" wp14:editId="686150FF">
+            <wp:simplePos x="0" y="0"/>
+            <wp:positionH relativeFrom="column">
+              <wp:posOffset>1666874</wp:posOffset>
+            </wp:positionH>
+            <wp:positionV relativeFrom="paragraph">
+              <wp:posOffset>26670</wp:posOffset>
+            </wp:positionV>
+            <wp:extent cx="3876675" cy="4060404"/>
+            <wp:effectExtent l="19050" t="19050" r="9525" b="16510"/>
+            <wp:wrapNone/>
+            <wp:docPr id="7" name="Grafik 7"/>
+            <wp:cNvGraphicFramePr>
+              <a:graphicFrameLocks xmlns:a="http://schemas.openxmlformats.org/drawingml/2006/main" noChangeAspect="1"/>
+            </wp:cNvGraphicFramePr>
+            <a:graphic xmlns:a="http://schemas.openxmlformats.org/drawingml/2006/main">
+              <a:graphicData uri="http://schemas.openxmlformats.org/drawingml/2006/picture">
+                <pic:pic xmlns:pic="http://schemas.openxmlformats.org/drawingml/2006/picture">
+                  <pic:nvPicPr>
+                    <pic:cNvPr id="0" name="Picture 2"/>
+                    <pic:cNvPicPr>
+                      <a:picLocks noChangeAspect="1" noChangeArrowheads="1"/>
+                    </pic:cNvPicPr>
+                  </pic:nvPicPr>
+                  <pic:blipFill>
+                    <a:blip r:embed="rId22">
+                      <a:extLst>
+                        <a:ext uri="{28A0092B-C50C-407E-A947-70E740481C1C}">
+                          <a14:useLocalDpi xmlns:a14="http://schemas.microsoft.com/office/drawing/2010/main" val="0"/>
+                        </a:ext>
+                      </a:extLst>
+                    </a:blip>
+                    <a:srcRect/>
+                    <a:stretch>
+                      <a:fillRect/>
+                    </a:stretch>
+                  </pic:blipFill>
+                  <pic:spPr bwMode="auto">
+                    <a:xfrm>
+                      <a:off x="0" y="0"/>
+                      <a:ext cx="3881381" cy="4065333"/>
                     </a:xfrm>
                     <a:prstGeom prst="rect">
                       <a:avLst/>
@@ -21702,246 +21662,6 @@
           <w:sz w:val="22"/>
           <w:szCs w:val="22"/>
         </w:rPr>
-        <w:t>Add User</w:t>
-      </w:r>
-      <w:bookmarkEnd w:id="84"/>
-      <w:bookmarkEnd w:id="85"/>
-      <w:bookmarkEnd w:id="86"/>
-      <w:bookmarkEnd w:id="87"/>
-    </w:p>
-    <w:p/>
-    <w:p/>
-    <w:p>
-      <w:pPr>
-        <w:spacing w:after="249" w:line="360" w:lineRule="auto"/>
-        <w:ind w:left="0" w:firstLine="0"/>
-        <w:rPr>
-          <w:b/>
-          <w:sz w:val="22"/>
-          <w:szCs w:val="22"/>
-        </w:rPr>
-      </w:pPr>
-    </w:p>
-    <w:p>
-      <w:pPr>
-        <w:spacing w:after="249" w:line="360" w:lineRule="auto"/>
-        <w:ind w:left="6549" w:firstLine="0"/>
-        <w:rPr>
-          <w:bCs/>
-          <w:sz w:val="22"/>
-          <w:szCs w:val="22"/>
-        </w:rPr>
-      </w:pPr>
-      <w:r>
-        <w:rPr>
-          <w:bCs/>
-          <w:sz w:val="22"/>
-          <w:szCs w:val="22"/>
-        </w:rPr>
-        <w:t xml:space="preserve">Fenster, um einen Benutzer </w:t>
-      </w:r>
-      <w:r>
-        <w:rPr>
-          <w:bCs/>
-          <w:sz w:val="22"/>
-          <w:szCs w:val="22"/>
-        </w:rPr>
-        <w:t xml:space="preserve">  </w:t>
-      </w:r>
-      <w:r>
-        <w:rPr>
-          <w:bCs/>
-          <w:sz w:val="22"/>
-          <w:szCs w:val="22"/>
-        </w:rPr>
-        <w:t>für das System zu erstellen</w:t>
-      </w:r>
-    </w:p>
-    <w:p>
-      <w:pPr>
-        <w:tabs>
-          <w:tab w:val="left" w:pos="8091"/>
-        </w:tabs>
-        <w:spacing w:after="249" w:line="360" w:lineRule="auto"/>
-        <w:ind w:left="0" w:firstLine="0"/>
-        <w:rPr>
-          <w:b/>
-          <w:sz w:val="22"/>
-          <w:szCs w:val="22"/>
-        </w:rPr>
-      </w:pPr>
-    </w:p>
-    <w:p>
-      <w:pPr>
-        <w:spacing w:after="249" w:line="360" w:lineRule="auto"/>
-        <w:ind w:left="0" w:firstLine="0"/>
-        <w:rPr>
-          <w:b/>
-          <w:sz w:val="22"/>
-          <w:szCs w:val="22"/>
-        </w:rPr>
-      </w:pPr>
-    </w:p>
-    <w:p>
-      <w:pPr>
-        <w:spacing w:after="249" w:line="360" w:lineRule="auto"/>
-        <w:ind w:left="0" w:firstLine="0"/>
-        <w:jc w:val="center"/>
-        <w:rPr>
-          <w:b/>
-          <w:sz w:val="22"/>
-          <w:szCs w:val="22"/>
-        </w:rPr>
-      </w:pPr>
-    </w:p>
-    <w:p>
-      <w:pPr>
-        <w:spacing w:after="249" w:line="360" w:lineRule="auto"/>
-        <w:ind w:left="0" w:firstLine="0"/>
-        <w:rPr>
-          <w:b/>
-          <w:sz w:val="22"/>
-          <w:szCs w:val="22"/>
-        </w:rPr>
-      </w:pPr>
-    </w:p>
-    <w:p>
-      <w:pPr>
-        <w:spacing w:after="249" w:line="360" w:lineRule="auto"/>
-        <w:ind w:left="0" w:firstLine="0"/>
-        <w:rPr>
-          <w:b/>
-          <w:sz w:val="22"/>
-          <w:szCs w:val="22"/>
-        </w:rPr>
-      </w:pPr>
-    </w:p>
-    <w:p>
-      <w:pPr>
-        <w:spacing w:after="249" w:line="360" w:lineRule="auto"/>
-        <w:ind w:left="0" w:firstLine="0"/>
-        <w:rPr>
-          <w:b/>
-          <w:sz w:val="22"/>
-          <w:szCs w:val="22"/>
-        </w:rPr>
-      </w:pPr>
-    </w:p>
-    <w:p>
-      <w:pPr>
-        <w:spacing w:after="249" w:line="360" w:lineRule="auto"/>
-        <w:ind w:left="0" w:firstLine="0"/>
-        <w:rPr>
-          <w:b/>
-          <w:sz w:val="22"/>
-          <w:szCs w:val="22"/>
-        </w:rPr>
-      </w:pPr>
-    </w:p>
-    <w:p>
-      <w:pPr>
-        <w:pStyle w:val="berschrift1"/>
-        <w:numPr>
-          <w:ilvl w:val="1"/>
-          <w:numId w:val="23"/>
-        </w:numPr>
-        <w:rPr>
-          <w:rFonts w:ascii="Arial" w:hAnsi="Arial" w:cs="Arial"/>
-          <w:b/>
-          <w:bCs/>
-          <w:color w:val="auto"/>
-          <w:sz w:val="22"/>
-          <w:szCs w:val="22"/>
-        </w:rPr>
-      </w:pPr>
-      <w:bookmarkStart w:id="88" w:name="_Toc57820437"/>
-      <w:bookmarkStart w:id="89" w:name="_Toc57820479"/>
-      <w:bookmarkStart w:id="90" w:name="_Toc57820521"/>
-      <w:bookmarkStart w:id="91" w:name="_Toc57821854"/>
-      <w:r>
-        <w:rPr>
-          <w:rFonts w:ascii="Arial" w:hAnsi="Arial" w:cs="Arial"/>
-          <w:b/>
-          <w:bCs/>
-          <w:noProof/>
-          <w:color w:val="auto"/>
-          <w:sz w:val="22"/>
-          <w:szCs w:val="22"/>
-        </w:rPr>
-        <w:drawing>
-          <wp:anchor distT="0" distB="0" distL="114300" distR="114300" simplePos="0" relativeHeight="251673600" behindDoc="1" locked="0" layoutInCell="1" allowOverlap="1" wp14:anchorId="608520AE" wp14:editId="6D3D303F">
-            <wp:simplePos x="0" y="0"/>
-            <wp:positionH relativeFrom="margin">
-              <wp:posOffset>2146171</wp:posOffset>
-            </wp:positionH>
-            <wp:positionV relativeFrom="paragraph">
-              <wp:posOffset>171816</wp:posOffset>
-            </wp:positionV>
-            <wp:extent cx="3162300" cy="4016009"/>
-            <wp:effectExtent l="19050" t="19050" r="19050" b="22860"/>
-            <wp:wrapNone/>
-            <wp:docPr id="11" name="Grafik 11"/>
-            <wp:cNvGraphicFramePr>
-              <a:graphicFrameLocks xmlns:a="http://schemas.openxmlformats.org/drawingml/2006/main" noChangeAspect="1"/>
-            </wp:cNvGraphicFramePr>
-            <a:graphic xmlns:a="http://schemas.openxmlformats.org/drawingml/2006/main">
-              <a:graphicData uri="http://schemas.openxmlformats.org/drawingml/2006/picture">
-                <pic:pic xmlns:pic="http://schemas.openxmlformats.org/drawingml/2006/picture">
-                  <pic:nvPicPr>
-                    <pic:cNvPr id="0" name="Picture 4"/>
-                    <pic:cNvPicPr>
-                      <a:picLocks noChangeAspect="1" noChangeArrowheads="1"/>
-                    </pic:cNvPicPr>
-                  </pic:nvPicPr>
-                  <pic:blipFill>
-                    <a:blip r:embed="rId22">
-                      <a:extLst>
-                        <a:ext uri="{28A0092B-C50C-407E-A947-70E740481C1C}">
-                          <a14:useLocalDpi xmlns:a14="http://schemas.microsoft.com/office/drawing/2010/main" val="0"/>
-                        </a:ext>
-                      </a:extLst>
-                    </a:blip>
-                    <a:srcRect/>
-                    <a:stretch>
-                      <a:fillRect/>
-                    </a:stretch>
-                  </pic:blipFill>
-                  <pic:spPr bwMode="auto">
-                    <a:xfrm>
-                      <a:off x="0" y="0"/>
-                      <a:ext cx="3162300" cy="4016009"/>
-                    </a:xfrm>
-                    <a:prstGeom prst="rect">
-                      <a:avLst/>
-                    </a:prstGeom>
-                    <a:noFill/>
-                    <a:ln>
-                      <a:solidFill>
-                        <a:schemeClr val="tx1"/>
-                      </a:solidFill>
-                    </a:ln>
-                  </pic:spPr>
-                </pic:pic>
-              </a:graphicData>
-            </a:graphic>
-            <wp14:sizeRelH relativeFrom="margin">
-              <wp14:pctWidth>0</wp14:pctWidth>
-            </wp14:sizeRelH>
-            <wp14:sizeRelV relativeFrom="margin">
-              <wp14:pctHeight>0</wp14:pctHeight>
-            </wp14:sizeRelV>
-          </wp:anchor>
-        </w:drawing>
-      </w:r>
-      <w:r>
-        <w:rPr>
-          <w:rFonts w:ascii="Arial" w:hAnsi="Arial" w:cs="Arial"/>
-          <w:b/>
-          <w:bCs/>
-          <w:color w:val="auto"/>
-          <w:sz w:val="22"/>
-          <w:szCs w:val="22"/>
-        </w:rPr>
         <w:t>Edit User</w:t>
       </w:r>
       <w:bookmarkEnd w:id="88"/>
@@ -22043,6 +21763,9 @@
     </w:p>
     <w:p>
       <w:pPr>
+        <w:tabs>
+          <w:tab w:val="left" w:pos="5655"/>
+        </w:tabs>
         <w:spacing w:after="249" w:line="360" w:lineRule="auto"/>
         <w:ind w:left="0" w:firstLine="0"/>
         <w:rPr>
@@ -22051,6 +21774,14 @@
           <w:szCs w:val="22"/>
         </w:rPr>
       </w:pPr>
+      <w:r>
+        <w:rPr>
+          <w:b/>
+          <w:sz w:val="22"/>
+          <w:szCs w:val="22"/>
+        </w:rPr>
+        <w:tab/>
+      </w:r>
     </w:p>
     <w:p>
       <w:pPr>
@@ -26798,7 +26529,6 @@
         <w:docPartUnique/>
       </w:docPartObj>
     </w:sdtPr>
-    <w:sdtEndPr/>
     <w:sdtContent>
       <w:p>
         <w:pPr>
@@ -32317,6 +32047,37 @@
       <w:szCs w:val="18"/>
     </w:rPr>
   </w:style>
+  <w:style w:type="paragraph" w:styleId="Sprechblasentext">
+    <w:name w:val="Balloon Text"/>
+    <w:basedOn w:val="Standard"/>
+    <w:link w:val="SprechblasentextZchn"/>
+    <w:uiPriority w:val="99"/>
+    <w:semiHidden/>
+    <w:unhideWhenUsed/>
+    <w:rsid w:val="001E345F"/>
+    <w:pPr>
+      <w:spacing w:after="0" w:line="240" w:lineRule="auto"/>
+    </w:pPr>
+    <w:rPr>
+      <w:rFonts w:ascii="Segoe UI" w:hAnsi="Segoe UI" w:cs="Segoe UI"/>
+      <w:sz w:val="18"/>
+      <w:szCs w:val="18"/>
+    </w:rPr>
+  </w:style>
+  <w:style w:type="character" w:customStyle="1" w:styleId="SprechblasentextZchn">
+    <w:name w:val="Sprechblasentext Zchn"/>
+    <w:basedOn w:val="Absatz-Standardschriftart"/>
+    <w:link w:val="Sprechblasentext"/>
+    <w:uiPriority w:val="99"/>
+    <w:semiHidden/>
+    <w:rsid w:val="001E345F"/>
+    <w:rPr>
+      <w:rFonts w:ascii="Segoe UI" w:eastAsia="Arial" w:hAnsi="Segoe UI" w:cs="Segoe UI"/>
+      <w:color w:val="000000"/>
+      <w:sz w:val="18"/>
+      <w:szCs w:val="18"/>
+    </w:rPr>
+  </w:style>
 </w:styles>
 </file>
 
@@ -32616,12 +32377,6 @@
 </file>
 
 <file path=customXml/item1.xml><?xml version="1.0" encoding="utf-8"?>
-<p:properties xmlns:p="http://schemas.microsoft.com/office/2006/metadata/properties" xmlns:xsi="http://www.w3.org/2001/XMLSchema-instance" xmlns:pc="http://schemas.microsoft.com/office/infopath/2007/PartnerControls">
-  <documentManagement/>
-</p:properties>
-</file>
-
-<file path=customXml/item2.xml><?xml version="1.0" encoding="utf-8"?>
 <?mso-contentType ?>
 <FormTemplates xmlns="http://schemas.microsoft.com/sharepoint/v3/contenttype/forms">
   <Display>DocumentLibraryForm</Display>
@@ -32630,11 +32385,13 @@
 </FormTemplates>
 </file>
 
-<file path=customXml/item3.xml><?xml version="1.0" encoding="utf-8"?>
-<b:Sources xmlns:b="http://schemas.openxmlformats.org/officeDocument/2006/bibliography" xmlns="http://schemas.openxmlformats.org/officeDocument/2006/bibliography" SelectedStyle="\APASixthEditionOfficeOnline.xsl" StyleName="APA" Version="6"/>
+<file path=customXml/item2.xml><?xml version="1.0" encoding="utf-8"?>
+<p:properties xmlns:p="http://schemas.microsoft.com/office/2006/metadata/properties" xmlns:xsi="http://www.w3.org/2001/XMLSchema-instance" xmlns:pc="http://schemas.microsoft.com/office/infopath/2007/PartnerControls">
+  <documentManagement/>
+</p:properties>
 </file>
 
-<file path=customXml/item4.xml><?xml version="1.0" encoding="utf-8"?>
+<file path=customXml/item3.xml><?xml version="1.0" encoding="utf-8"?>
 <ct:contentTypeSchema xmlns:ct="http://schemas.microsoft.com/office/2006/metadata/contentType" xmlns:ma="http://schemas.microsoft.com/office/2006/metadata/properties/metaAttributes" ct:_="" ma:_="" ma:contentTypeName="Dokument" ma:contentTypeID="0x01010071E5A135FD340B449F26D4CD00C2EB29" ma:contentTypeVersion="0" ma:contentTypeDescription="Ein neues Dokument erstellen." ma:contentTypeScope="" ma:versionID="e6e072eea2ba804d573d538adff88756">
   <xsd:schema xmlns:xsd="http://www.w3.org/2001/XMLSchema" xmlns:xs="http://www.w3.org/2001/XMLSchema" xmlns:p="http://schemas.microsoft.com/office/2006/metadata/properties" targetNamespace="http://schemas.microsoft.com/office/2006/metadata/properties" ma:root="true" ma:fieldsID="b4f5dc90cf06628c3b90945c8266c24d">
     <xsd:element name="properties">
@@ -32748,7 +32505,19 @@
 </ct:contentTypeSchema>
 </file>
 
+<file path=customXml/item4.xml><?xml version="1.0" encoding="utf-8"?>
+<b:Sources xmlns:b="http://schemas.openxmlformats.org/officeDocument/2006/bibliography" xmlns="http://schemas.openxmlformats.org/officeDocument/2006/bibliography" SelectedStyle="\APASixthEditionOfficeOnline.xsl" StyleName="APA" Version="6"/>
+</file>
+
 <file path=customXml/itemProps1.xml><?xml version="1.0" encoding="utf-8"?>
+<ds:datastoreItem xmlns:ds="http://schemas.openxmlformats.org/officeDocument/2006/customXml" ds:itemID="{26449B6C-7C72-4E54-8AB2-7028932847A7}">
+  <ds:schemaRefs>
+    <ds:schemaRef ds:uri="http://schemas.microsoft.com/sharepoint/v3/contenttype/forms"/>
+  </ds:schemaRefs>
+</ds:datastoreItem>
+</file>
+
+<file path=customXml/itemProps2.xml><?xml version="1.0" encoding="utf-8"?>
 <ds:datastoreItem xmlns:ds="http://schemas.openxmlformats.org/officeDocument/2006/customXml" ds:itemID="{DFB48ECC-E51C-4478-A2AD-5949ECE101CC}">
   <ds:schemaRefs>
     <ds:schemaRef ds:uri="http://schemas.microsoft.com/office/2006/metadata/properties"/>
@@ -32757,23 +32526,7 @@
 </ds:datastoreItem>
 </file>
 
-<file path=customXml/itemProps2.xml><?xml version="1.0" encoding="utf-8"?>
-<ds:datastoreItem xmlns:ds="http://schemas.openxmlformats.org/officeDocument/2006/customXml" ds:itemID="{26449B6C-7C72-4E54-8AB2-7028932847A7}">
-  <ds:schemaRefs>
-    <ds:schemaRef ds:uri="http://schemas.microsoft.com/sharepoint/v3/contenttype/forms"/>
-  </ds:schemaRefs>
-</ds:datastoreItem>
-</file>
-
 <file path=customXml/itemProps3.xml><?xml version="1.0" encoding="utf-8"?>
-<ds:datastoreItem xmlns:ds="http://schemas.openxmlformats.org/officeDocument/2006/customXml" ds:itemID="{A232C77B-714E-4E89-A0DB-FD4E182F41D9}">
-  <ds:schemaRefs>
-    <ds:schemaRef ds:uri="http://schemas.openxmlformats.org/officeDocument/2006/bibliography"/>
-  </ds:schemaRefs>
-</ds:datastoreItem>
-</file>
-
-<file path=customXml/itemProps4.xml><?xml version="1.0" encoding="utf-8"?>
 <ds:datastoreItem xmlns:ds="http://schemas.openxmlformats.org/officeDocument/2006/customXml" ds:itemID="{FF1B5CF4-2AAD-47CA-A44A-34250D5B5ACC}">
   <ds:schemaRefs>
     <ds:schemaRef ds:uri="http://schemas.microsoft.com/office/2006/metadata/contentType"/>
@@ -32787,4 +32540,12 @@
     <ds:schemaRef ds:uri="http://schemas.microsoft.com/office/infopath/2007/PartnerControls"/>
   </ds:schemaRefs>
 </ds:datastoreItem>
+</file>
+
+<file path=customXml/itemProps4.xml><?xml version="1.0" encoding="utf-8"?>
+<ds:datastoreItem xmlns:ds="http://schemas.openxmlformats.org/officeDocument/2006/customXml" ds:itemID="{A232C77B-714E-4E89-A0DB-FD4E182F41D9}">
+  <ds:schemaRefs>
+    <ds:schemaRef ds:uri="http://schemas.openxmlformats.org/officeDocument/2006/bibliography"/>
+  </ds:schemaRefs>
+</ds:datastoreItem>
 </file>
</xml_diff>